<commit_message>
Added php code and description to each
</commit_message>
<xml_diff>
--- a/Kai's findings.docx
+++ b/Kai's findings.docx
@@ -40,8 +40,6 @@
           <w:lang w:eastAsia="en-IN"/>
         </w:rPr>
       </w:pPr>
-      <w:bookmarkStart w:id="0" w:name="_GoBack"/>
-      <w:bookmarkEnd w:id="0"/>
     </w:p>
     <w:p>
       <w:pPr>
@@ -287,29 +285,7 @@
           <w:szCs w:val="24"/>
           <w:lang w:eastAsia="en-IN"/>
         </w:rPr>
-        <w:t xml:space="preserve"> was created by a </w:t>
-      </w:r>
-      <w:proofErr w:type="gramStart"/>
-      <w:r>
-        <w:rPr>
-          <w:rFonts w:ascii="Times New Roman" w:eastAsia="Times New Roman" w:hAnsi="Times New Roman" w:cs="Times New Roman"/>
-          <w:color w:val="000000"/>
-          <w:sz w:val="24"/>
-          <w:szCs w:val="24"/>
-          <w:lang w:eastAsia="en-IN"/>
-        </w:rPr>
-        <w:t>small</w:t>
-      </w:r>
-      <w:proofErr w:type="gramEnd"/>
-      <w:r>
-        <w:rPr>
-          <w:rFonts w:ascii="Times New Roman" w:eastAsia="Times New Roman" w:hAnsi="Times New Roman" w:cs="Times New Roman"/>
-          <w:color w:val="000000"/>
-          <w:sz w:val="24"/>
-          <w:szCs w:val="24"/>
-          <w:lang w:eastAsia="en-IN"/>
-        </w:rPr>
-        <w:t xml:space="preserve">, dedicated team of developers that are fans of the Raspberry Pi hardware, the educational goals of the Raspberry Pi Foundation and, of course, the </w:t>
+        <w:t xml:space="preserve"> was created by a small, dedicated team of developers that are fans of the Raspberry Pi hardware, the educational goals of the Raspberry Pi Foundation and, of course, the </w:t>
       </w:r>
       <w:proofErr w:type="spellStart"/>
       <w:r>
@@ -1352,10 +1328,7 @@
         <w:fldChar w:fldCharType="begin"/>
       </w:r>
       <w:r>
-        <w:instrText xml:space="preserve"> HYPERLINK "https://en.wikipedia.org/w/index.php?title</w:instrText>
-      </w:r>
-      <w:r>
-        <w:instrText xml:space="preserve">=Wireless_LAN&amp;action=edit&amp;section=8" \o "Edit section: Infrastructure" </w:instrText>
+        <w:instrText xml:space="preserve"> HYPERLINK "https://en.wikipedia.org/w/index.php?title=Wireless_LAN&amp;action=edit&amp;section=8" \o "Edit section: Infrastructure" </w:instrText>
       </w:r>
       <w:r>
         <w:fldChar w:fldCharType="separate"/>
@@ -1824,10 +1797,7 @@
         <w:fldChar w:fldCharType="begin"/>
       </w:r>
       <w:r>
-        <w:instrText xml:space="preserve"> HYPERLINK "</w:instrText>
-      </w:r>
-      <w:r>
-        <w:instrText xml:space="preserve">https://en.wikipedia.org/wiki/Wi-Fi_Direct" \o "Wi-Fi Direct" </w:instrText>
+        <w:instrText xml:space="preserve"> HYPERLINK "https://en.wikipedia.org/wiki/Wi-Fi_Direct" \o "Wi-Fi Direct" </w:instrText>
       </w:r>
       <w:r>
         <w:fldChar w:fldCharType="separate"/>
@@ -5471,6 +5441,12 @@
           <w:b/>
         </w:rPr>
       </w:pPr>
+      <w:r>
+        <w:rPr>
+          <w:b/>
+        </w:rPr>
+        <w:t xml:space="preserve">Initialising the activity. </w:t>
+      </w:r>
     </w:p>
     <w:p>
       <w:pPr>
@@ -6629,6 +6605,201 @@
         </w:rPr>
         <w:t xml:space="preserve">    </w:t>
       </w:r>
+      <w:r>
+        <w:rPr>
+          <w:color w:val="000000"/>
+        </w:rPr>
+        <w:tab/>
+      </w:r>
+    </w:p>
+    <w:p>
+      <w:pPr>
+        <w:pStyle w:val="HTMLPreformatted"/>
+        <w:shd w:val="clear" w:color="auto" w:fill="FFFFFF"/>
+        <w:rPr>
+          <w:color w:val="000000"/>
+        </w:rPr>
+      </w:pPr>
+    </w:p>
+    <w:p>
+      <w:pPr>
+        <w:pStyle w:val="HTMLPreformatted"/>
+        <w:shd w:val="clear" w:color="auto" w:fill="FFFFFF"/>
+        <w:rPr>
+          <w:color w:val="000000"/>
+        </w:rPr>
+      </w:pPr>
+    </w:p>
+    <w:p>
+      <w:pPr>
+        <w:pStyle w:val="HTMLPreformatted"/>
+        <w:shd w:val="clear" w:color="auto" w:fill="FFFFFF"/>
+        <w:rPr>
+          <w:color w:val="000000"/>
+        </w:rPr>
+      </w:pPr>
+    </w:p>
+    <w:p>
+      <w:pPr>
+        <w:pStyle w:val="HTMLPreformatted"/>
+        <w:shd w:val="clear" w:color="auto" w:fill="FFFFFF"/>
+        <w:rPr>
+          <w:color w:val="000000"/>
+        </w:rPr>
+      </w:pPr>
+    </w:p>
+    <w:p>
+      <w:pPr>
+        <w:pStyle w:val="HTMLPreformatted"/>
+        <w:shd w:val="clear" w:color="auto" w:fill="FFFFFF"/>
+        <w:rPr>
+          <w:color w:val="000000"/>
+        </w:rPr>
+      </w:pPr>
+    </w:p>
+    <w:p>
+      <w:pPr>
+        <w:pStyle w:val="HTMLPreformatted"/>
+        <w:shd w:val="clear" w:color="auto" w:fill="FFFFFF"/>
+        <w:rPr>
+          <w:color w:val="000000"/>
+        </w:rPr>
+      </w:pPr>
+    </w:p>
+    <w:p>
+      <w:pPr>
+        <w:pStyle w:val="HTMLPreformatted"/>
+        <w:shd w:val="clear" w:color="auto" w:fill="FFFFFF"/>
+        <w:rPr>
+          <w:color w:val="000000"/>
+        </w:rPr>
+      </w:pPr>
+    </w:p>
+    <w:p>
+      <w:pPr>
+        <w:pStyle w:val="HTMLPreformatted"/>
+        <w:shd w:val="clear" w:color="auto" w:fill="FFFFFF"/>
+        <w:rPr>
+          <w:color w:val="000000"/>
+        </w:rPr>
+      </w:pPr>
+    </w:p>
+    <w:p>
+      <w:pPr>
+        <w:pStyle w:val="HTMLPreformatted"/>
+        <w:shd w:val="clear" w:color="auto" w:fill="FFFFFF"/>
+        <w:rPr>
+          <w:color w:val="000000"/>
+        </w:rPr>
+      </w:pPr>
+    </w:p>
+    <w:p>
+      <w:pPr>
+        <w:pStyle w:val="HTMLPreformatted"/>
+        <w:shd w:val="clear" w:color="auto" w:fill="FFFFFF"/>
+        <w:rPr>
+          <w:color w:val="000000"/>
+        </w:rPr>
+      </w:pPr>
+    </w:p>
+    <w:p>
+      <w:pPr>
+        <w:pStyle w:val="HTMLPreformatted"/>
+        <w:shd w:val="clear" w:color="auto" w:fill="FFFFFF"/>
+        <w:rPr>
+          <w:color w:val="000000"/>
+        </w:rPr>
+      </w:pPr>
+    </w:p>
+    <w:p>
+      <w:pPr>
+        <w:pStyle w:val="HTMLPreformatted"/>
+        <w:shd w:val="clear" w:color="auto" w:fill="FFFFFF"/>
+        <w:rPr>
+          <w:color w:val="000000"/>
+        </w:rPr>
+      </w:pPr>
+    </w:p>
+    <w:p>
+      <w:pPr>
+        <w:pStyle w:val="HTMLPreformatted"/>
+        <w:shd w:val="clear" w:color="auto" w:fill="FFFFFF"/>
+        <w:rPr>
+          <w:color w:val="000000"/>
+        </w:rPr>
+      </w:pPr>
+    </w:p>
+    <w:p>
+      <w:pPr>
+        <w:pStyle w:val="HTMLPreformatted"/>
+        <w:shd w:val="clear" w:color="auto" w:fill="FFFFFF"/>
+        <w:rPr>
+          <w:color w:val="000000"/>
+        </w:rPr>
+      </w:pPr>
+    </w:p>
+    <w:p>
+      <w:pPr>
+        <w:pStyle w:val="HTMLPreformatted"/>
+        <w:shd w:val="clear" w:color="auto" w:fill="FFFFFF"/>
+        <w:rPr>
+          <w:color w:val="000000"/>
+        </w:rPr>
+      </w:pPr>
+    </w:p>
+    <w:p>
+      <w:pPr>
+        <w:pStyle w:val="HTMLPreformatted"/>
+        <w:shd w:val="clear" w:color="auto" w:fill="FFFFFF"/>
+        <w:rPr>
+          <w:color w:val="000000"/>
+        </w:rPr>
+      </w:pPr>
+    </w:p>
+    <w:p>
+      <w:pPr>
+        <w:pStyle w:val="HTMLPreformatted"/>
+        <w:shd w:val="clear" w:color="auto" w:fill="FFFFFF"/>
+        <w:rPr>
+          <w:color w:val="000000"/>
+        </w:rPr>
+      </w:pPr>
+    </w:p>
+    <w:p>
+      <w:pPr>
+        <w:pStyle w:val="HTMLPreformatted"/>
+        <w:shd w:val="clear" w:color="auto" w:fill="FFFFFF"/>
+        <w:rPr>
+          <w:color w:val="000000"/>
+        </w:rPr>
+      </w:pPr>
+    </w:p>
+    <w:p>
+      <w:pPr>
+        <w:pStyle w:val="HTMLPreformatted"/>
+        <w:shd w:val="clear" w:color="auto" w:fill="FFFFFF"/>
+        <w:rPr>
+          <w:color w:val="000000"/>
+        </w:rPr>
+      </w:pPr>
+    </w:p>
+    <w:p>
+      <w:pPr>
+        <w:pStyle w:val="HTMLPreformatted"/>
+        <w:shd w:val="clear" w:color="auto" w:fill="FFFFFF"/>
+        <w:rPr>
+          <w:color w:val="000000"/>
+        </w:rPr>
+      </w:pPr>
+    </w:p>
+    <w:p>
+      <w:pPr>
+        <w:pStyle w:val="HTMLPreformatted"/>
+        <w:shd w:val="clear" w:color="auto" w:fill="FFFFFF"/>
+        <w:rPr>
+          <w:color w:val="000000"/>
+        </w:rPr>
+      </w:pPr>
     </w:p>
     <w:p>
       <w:pPr>
@@ -7122,7 +7293,6 @@
           <w:szCs w:val="24"/>
           <w:lang w:eastAsia="en-IN"/>
         </w:rPr>
-        <w:lastRenderedPageBreak/>
         <w:t xml:space="preserve">        </w:t>
       </w:r>
       <w:proofErr w:type="spellStart"/>
@@ -7994,13 +8164,21 @@
     </w:p>
     <w:p/>
     <w:p/>
-    <w:p>
-      <w:pPr>
-        <w:rPr>
-          <w:b/>
-        </w:rPr>
-      </w:pPr>
-      <w:r>
+    <w:p/>
+    <w:p/>
+    <w:p/>
+    <w:p/>
+    <w:p/>
+    <w:p/>
+    <w:p/>
+    <w:p>
+      <w:pPr>
+        <w:rPr>
+          <w:b/>
+        </w:rPr>
+      </w:pPr>
+      <w:r>
+        <w:lastRenderedPageBreak/>
         <w:tab/>
       </w:r>
       <w:r>
@@ -8025,6 +8203,46 @@
           <w:b/>
         </w:rPr>
         <w:t xml:space="preserve"> </w:t>
+      </w:r>
+    </w:p>
+    <w:p>
+      <w:pPr>
+        <w:rPr>
+          <w:b/>
+        </w:rPr>
+      </w:pPr>
+      <w:r>
+        <w:rPr>
+          <w:b/>
+        </w:rPr>
+        <w:tab/>
+      </w:r>
+      <w:r>
+        <w:rPr>
+          <w:b/>
+        </w:rPr>
+        <w:tab/>
+      </w:r>
+      <w:r>
+        <w:rPr>
+          <w:b/>
+        </w:rPr>
+        <w:tab/>
+        <w:t xml:space="preserve">Parsing the JSON obtained from the </w:t>
+      </w:r>
+      <w:proofErr w:type="spellStart"/>
+      <w:r>
+        <w:rPr>
+          <w:b/>
+        </w:rPr>
+        <w:t>raspbnerry</w:t>
+      </w:r>
+      <w:proofErr w:type="spellEnd"/>
+      <w:r>
+        <w:rPr>
+          <w:b/>
+        </w:rPr>
+        <w:t xml:space="preserve"> pi </w:t>
       </w:r>
     </w:p>
     <w:p>
@@ -10603,18 +10821,17 @@
     </w:p>
     <w:p/>
     <w:p/>
-    <w:p/>
-    <w:p/>
-    <w:p>
-      <w:pPr>
-        <w:rPr>
-          <w:b/>
-        </w:rPr>
-      </w:pPr>
-      <w:r>
-        <w:rPr>
-          <w:b/>
-        </w:rPr>
+    <w:p>
+      <w:pPr>
+        <w:rPr>
+          <w:b/>
+        </w:rPr>
+      </w:pPr>
+      <w:r>
+        <w:rPr>
+          <w:b/>
+        </w:rPr>
+        <w:lastRenderedPageBreak/>
         <w:t xml:space="preserve">BROADCAST RECEIVER </w:t>
       </w:r>
       <w:proofErr w:type="gramStart"/>
@@ -10630,6 +10847,33 @@
           <w:b/>
         </w:rPr>
         <w:t xml:space="preserve"> </w:t>
+      </w:r>
+    </w:p>
+    <w:p>
+      <w:pPr>
+        <w:rPr>
+          <w:b/>
+        </w:rPr>
+      </w:pPr>
+      <w:r>
+        <w:rPr>
+          <w:b/>
+        </w:rPr>
+        <w:t xml:space="preserve">Triggered WIFI STATE </w:t>
+      </w:r>
+      <w:proofErr w:type="gramStart"/>
+      <w:r>
+        <w:rPr>
+          <w:b/>
+        </w:rPr>
+        <w:t>CHANGED  in</w:t>
+      </w:r>
+      <w:proofErr w:type="gramEnd"/>
+      <w:r>
+        <w:rPr>
+          <w:b/>
+        </w:rPr>
+        <w:t xml:space="preserve"> mobile: </w:t>
       </w:r>
     </w:p>
     <w:p>
@@ -11875,7 +12119,6 @@
           <w:szCs w:val="24"/>
           <w:lang w:eastAsia="en-IN"/>
         </w:rPr>
-        <w:lastRenderedPageBreak/>
         <w:t xml:space="preserve">            </w:t>
       </w:r>
       <w:proofErr w:type="spellStart"/>
@@ -12288,6 +12531,15 @@
       </w:r>
     </w:p>
     <w:p/>
+    <w:p/>
+    <w:p/>
+    <w:p/>
+    <w:p/>
+    <w:p/>
+    <w:p/>
+    <w:p/>
+    <w:p/>
+    <w:p/>
     <w:p>
       <w:pPr>
         <w:rPr>
@@ -12314,6 +12566,20 @@
           <w:b/>
         </w:rPr>
       </w:pPr>
+      <w:r>
+        <w:rPr>
+          <w:b/>
+        </w:rPr>
+        <w:t xml:space="preserve">Service is triggered by </w:t>
+      </w:r>
+      <w:proofErr w:type="spellStart"/>
+      <w:r>
+        <w:rPr>
+          <w:b/>
+        </w:rPr>
+        <w:t>BroadcastReceiver</w:t>
+      </w:r>
+      <w:proofErr w:type="spellEnd"/>
     </w:p>
     <w:p>
       <w:pPr>
@@ -13848,7 +14114,6 @@
           <w:szCs w:val="24"/>
           <w:lang w:eastAsia="en-IN"/>
         </w:rPr>
-        <w:lastRenderedPageBreak/>
         <w:t xml:space="preserve">        </w:t>
       </w:r>
       <w:proofErr w:type="spellStart"/>
@@ -16129,7 +16394,6 @@
           <w:szCs w:val="24"/>
           <w:lang w:eastAsia="en-IN"/>
         </w:rPr>
-        <w:lastRenderedPageBreak/>
         <w:t xml:space="preserve">        </w:t>
       </w:r>
       <w:proofErr w:type="spellStart"/>
@@ -16726,6 +16990,7 @@
           <w:szCs w:val="24"/>
           <w:lang w:eastAsia="en-IN"/>
         </w:rPr>
+        <w:lastRenderedPageBreak/>
         <w:t xml:space="preserve">        </w:t>
       </w:r>
       <w:proofErr w:type="gramStart"/>
@@ -18196,7 +18461,6 @@
           <w:szCs w:val="24"/>
           <w:lang w:eastAsia="en-IN"/>
         </w:rPr>
-        <w:lastRenderedPageBreak/>
         <w:t xml:space="preserve">        // no need to create an artificial back stack.</w:t>
       </w:r>
     </w:p>
@@ -20247,6 +20511,1673 @@
         </w:rPr>
         <w:t xml:space="preserve">    </w:t>
       </w:r>
+    </w:p>
+    <w:p>
+      <w:pPr>
+        <w:rPr>
+          <w:b/>
+        </w:rPr>
+      </w:pPr>
+    </w:p>
+    <w:p>
+      <w:pPr>
+        <w:rPr>
+          <w:b/>
+        </w:rPr>
+      </w:pPr>
+    </w:p>
+    <w:p>
+      <w:pPr>
+        <w:rPr>
+          <w:b/>
+        </w:rPr>
+      </w:pPr>
+    </w:p>
+    <w:p>
+      <w:pPr>
+        <w:rPr>
+          <w:b/>
+        </w:rPr>
+      </w:pPr>
+    </w:p>
+    <w:p>
+      <w:pPr>
+        <w:rPr>
+          <w:b/>
+        </w:rPr>
+      </w:pPr>
+    </w:p>
+    <w:p>
+      <w:pPr>
+        <w:rPr>
+          <w:b/>
+        </w:rPr>
+      </w:pPr>
+    </w:p>
+    <w:p>
+      <w:pPr>
+        <w:rPr>
+          <w:b/>
+        </w:rPr>
+      </w:pPr>
+    </w:p>
+    <w:p>
+      <w:pPr>
+        <w:rPr>
+          <w:b/>
+        </w:rPr>
+      </w:pPr>
+      <w:proofErr w:type="gramStart"/>
+      <w:r>
+        <w:rPr>
+          <w:b/>
+        </w:rPr>
+        <w:lastRenderedPageBreak/>
+        <w:t>PHP :</w:t>
+      </w:r>
+      <w:proofErr w:type="gramEnd"/>
+      <w:r>
+        <w:rPr>
+          <w:b/>
+        </w:rPr>
+        <w:t xml:space="preserve"> </w:t>
+      </w:r>
+    </w:p>
+    <w:p>
+      <w:pPr>
+        <w:rPr>
+          <w:b/>
+        </w:rPr>
+      </w:pPr>
+      <w:r>
+        <w:rPr>
+          <w:b/>
+        </w:rPr>
+        <w:t xml:space="preserve">PI echoing the Offers </w:t>
+      </w:r>
+      <w:proofErr w:type="spellStart"/>
+      <w:r>
+        <w:rPr>
+          <w:b/>
+        </w:rPr>
+        <w:t>json</w:t>
+      </w:r>
+      <w:proofErr w:type="spellEnd"/>
+      <w:r>
+        <w:rPr>
+          <w:b/>
+        </w:rPr>
+        <w:t xml:space="preserve"> for the android </w:t>
+      </w:r>
+      <w:proofErr w:type="gramStart"/>
+      <w:r>
+        <w:rPr>
+          <w:b/>
+        </w:rPr>
+        <w:t>phones :</w:t>
+      </w:r>
+      <w:proofErr w:type="gramEnd"/>
+      <w:r>
+        <w:rPr>
+          <w:b/>
+        </w:rPr>
+        <w:t xml:space="preserve"> </w:t>
+      </w:r>
+    </w:p>
+    <w:p>
+      <w:pPr>
+        <w:rPr>
+          <w:b/>
+        </w:rPr>
+      </w:pPr>
+      <w:proofErr w:type="gramStart"/>
+      <w:r>
+        <w:rPr>
+          <w:b/>
+        </w:rPr>
+        <w:t>&lt;?</w:t>
+      </w:r>
+      <w:proofErr w:type="spellStart"/>
+      <w:r>
+        <w:rPr>
+          <w:b/>
+        </w:rPr>
+        <w:t>php</w:t>
+      </w:r>
+      <w:proofErr w:type="spellEnd"/>
+      <w:proofErr w:type="gramEnd"/>
+    </w:p>
+    <w:p>
+      <w:pPr>
+        <w:rPr>
+          <w:b/>
+        </w:rPr>
+      </w:pPr>
+      <w:r>
+        <w:rPr>
+          <w:b/>
+        </w:rPr>
+        <w:t xml:space="preserve">$con = </w:t>
+      </w:r>
+      <w:proofErr w:type="spellStart"/>
+      <w:r>
+        <w:rPr>
+          <w:b/>
+        </w:rPr>
+        <w:t>mysqli_</w:t>
+      </w:r>
+      <w:proofErr w:type="gramStart"/>
+      <w:r>
+        <w:rPr>
+          <w:b/>
+        </w:rPr>
+        <w:t>connect</w:t>
+      </w:r>
+      <w:proofErr w:type="spellEnd"/>
+      <w:r>
+        <w:rPr>
+          <w:b/>
+        </w:rPr>
+        <w:t>(</w:t>
+      </w:r>
+      <w:proofErr w:type="gramEnd"/>
+      <w:r>
+        <w:rPr>
+          <w:b/>
+        </w:rPr>
+        <w:t>"</w:t>
+      </w:r>
+      <w:proofErr w:type="spellStart"/>
+      <w:r>
+        <w:rPr>
+          <w:b/>
+        </w:rPr>
+        <w:t>localhost</w:t>
+      </w:r>
+      <w:proofErr w:type="spellEnd"/>
+      <w:r>
+        <w:rPr>
+          <w:b/>
+        </w:rPr>
+        <w:t>", "root", "</w:t>
+      </w:r>
+      <w:proofErr w:type="spellStart"/>
+      <w:r>
+        <w:rPr>
+          <w:b/>
+        </w:rPr>
+        <w:t>sqlmy</w:t>
+      </w:r>
+      <w:proofErr w:type="spellEnd"/>
+      <w:r>
+        <w:rPr>
+          <w:b/>
+        </w:rPr>
+        <w:t>" ,"</w:t>
+      </w:r>
+      <w:proofErr w:type="spellStart"/>
+      <w:r>
+        <w:rPr>
+          <w:b/>
+        </w:rPr>
+        <w:t>roleDb</w:t>
+      </w:r>
+      <w:proofErr w:type="spellEnd"/>
+      <w:r>
+        <w:rPr>
+          <w:b/>
+        </w:rPr>
+        <w:t>");</w:t>
+      </w:r>
+    </w:p>
+    <w:p>
+      <w:pPr>
+        <w:rPr>
+          <w:b/>
+        </w:rPr>
+      </w:pPr>
+      <w:r>
+        <w:rPr>
+          <w:b/>
+        </w:rPr>
+        <w:t>$</w:t>
+      </w:r>
+      <w:proofErr w:type="spellStart"/>
+      <w:r>
+        <w:rPr>
+          <w:b/>
+        </w:rPr>
+        <w:t>sql</w:t>
+      </w:r>
+      <w:proofErr w:type="spellEnd"/>
+      <w:r>
+        <w:rPr>
+          <w:b/>
+        </w:rPr>
+        <w:t xml:space="preserve"> = "select * from </w:t>
+      </w:r>
+      <w:proofErr w:type="spellStart"/>
+      <w:r>
+        <w:rPr>
+          <w:b/>
+        </w:rPr>
+        <w:t>offersAvailable</w:t>
+      </w:r>
+      <w:proofErr w:type="spellEnd"/>
+      <w:r>
+        <w:rPr>
+          <w:b/>
+        </w:rPr>
+        <w:t>";</w:t>
+      </w:r>
+    </w:p>
+    <w:p>
+      <w:pPr>
+        <w:rPr>
+          <w:b/>
+        </w:rPr>
+      </w:pPr>
+      <w:r>
+        <w:rPr>
+          <w:b/>
+        </w:rPr>
+        <w:t xml:space="preserve">$result = </w:t>
+      </w:r>
+      <w:proofErr w:type="spellStart"/>
+      <w:r>
+        <w:rPr>
+          <w:b/>
+        </w:rPr>
+        <w:t>mysqli_</w:t>
+      </w:r>
+      <w:proofErr w:type="gramStart"/>
+      <w:r>
+        <w:rPr>
+          <w:b/>
+        </w:rPr>
+        <w:t>query</w:t>
+      </w:r>
+      <w:proofErr w:type="spellEnd"/>
+      <w:r>
+        <w:rPr>
+          <w:b/>
+        </w:rPr>
+        <w:t>(</w:t>
+      </w:r>
+      <w:proofErr w:type="gramEnd"/>
+      <w:r>
+        <w:rPr>
+          <w:b/>
+        </w:rPr>
+        <w:t>$con,$</w:t>
+      </w:r>
+      <w:proofErr w:type="spellStart"/>
+      <w:r>
+        <w:rPr>
+          <w:b/>
+        </w:rPr>
+        <w:t>sql</w:t>
+      </w:r>
+      <w:proofErr w:type="spellEnd"/>
+      <w:r>
+        <w:rPr>
+          <w:b/>
+        </w:rPr>
+        <w:t>);</w:t>
+      </w:r>
+    </w:p>
+    <w:p>
+      <w:pPr>
+        <w:rPr>
+          <w:b/>
+        </w:rPr>
+      </w:pPr>
+      <w:r>
+        <w:rPr>
+          <w:b/>
+        </w:rPr>
+        <w:t>$</w:t>
+      </w:r>
+      <w:proofErr w:type="spellStart"/>
+      <w:r>
+        <w:rPr>
+          <w:b/>
+        </w:rPr>
+        <w:t>i</w:t>
+      </w:r>
+      <w:proofErr w:type="spellEnd"/>
+      <w:r>
+        <w:rPr>
+          <w:b/>
+        </w:rPr>
+        <w:t xml:space="preserve"> =0;</w:t>
+      </w:r>
+    </w:p>
+    <w:p>
+      <w:pPr>
+        <w:rPr>
+          <w:b/>
+        </w:rPr>
+      </w:pPr>
+      <w:proofErr w:type="gramStart"/>
+      <w:r>
+        <w:rPr>
+          <w:b/>
+        </w:rPr>
+        <w:t>if(</w:t>
+      </w:r>
+      <w:proofErr w:type="gramEnd"/>
+      <w:r>
+        <w:rPr>
+          <w:b/>
+        </w:rPr>
+        <w:t xml:space="preserve">$result -&gt; </w:t>
+      </w:r>
+      <w:proofErr w:type="spellStart"/>
+      <w:r>
+        <w:rPr>
+          <w:b/>
+        </w:rPr>
+        <w:t>num_rows</w:t>
+      </w:r>
+      <w:proofErr w:type="spellEnd"/>
+      <w:r>
+        <w:rPr>
+          <w:b/>
+        </w:rPr>
+        <w:t xml:space="preserve"> &gt;0){</w:t>
+      </w:r>
+    </w:p>
+    <w:p>
+      <w:pPr>
+        <w:rPr>
+          <w:b/>
+        </w:rPr>
+      </w:pPr>
+      <w:r>
+        <w:rPr>
+          <w:b/>
+        </w:rPr>
+        <w:tab/>
+      </w:r>
+      <w:proofErr w:type="gramStart"/>
+      <w:r>
+        <w:rPr>
+          <w:b/>
+        </w:rPr>
+        <w:t>while(</w:t>
+      </w:r>
+      <w:proofErr w:type="gramEnd"/>
+      <w:r>
+        <w:rPr>
+          <w:b/>
+        </w:rPr>
+        <w:t>$row = $result-&gt;</w:t>
+      </w:r>
+      <w:proofErr w:type="spellStart"/>
+      <w:r>
+        <w:rPr>
+          <w:b/>
+        </w:rPr>
+        <w:t>fetch_assoc</w:t>
+      </w:r>
+      <w:proofErr w:type="spellEnd"/>
+      <w:r>
+        <w:rPr>
+          <w:b/>
+        </w:rPr>
+        <w:t>()){</w:t>
+      </w:r>
+    </w:p>
+    <w:p>
+      <w:pPr>
+        <w:rPr>
+          <w:b/>
+        </w:rPr>
+      </w:pPr>
+      <w:r>
+        <w:rPr>
+          <w:b/>
+        </w:rPr>
+        <w:tab/>
+        <w:t>$</w:t>
+      </w:r>
+      <w:proofErr w:type="spellStart"/>
+      <w:proofErr w:type="gramStart"/>
+      <w:r>
+        <w:rPr>
+          <w:b/>
+        </w:rPr>
+        <w:t>myObject</w:t>
+      </w:r>
+      <w:proofErr w:type="spellEnd"/>
+      <w:r>
+        <w:rPr>
+          <w:b/>
+        </w:rPr>
+        <w:t>[</w:t>
+      </w:r>
+      <w:proofErr w:type="gramEnd"/>
+      <w:r>
+        <w:rPr>
+          <w:b/>
+        </w:rPr>
+        <w:t>"</w:t>
+      </w:r>
+      <w:proofErr w:type="spellStart"/>
+      <w:r>
+        <w:rPr>
+          <w:b/>
+        </w:rPr>
+        <w:t>dateTime</w:t>
+      </w:r>
+      <w:proofErr w:type="spellEnd"/>
+      <w:r>
+        <w:rPr>
+          <w:b/>
+        </w:rPr>
+        <w:t>"] = $row["</w:t>
+      </w:r>
+      <w:proofErr w:type="spellStart"/>
+      <w:r>
+        <w:rPr>
+          <w:b/>
+        </w:rPr>
+        <w:t>dateTime</w:t>
+      </w:r>
+      <w:proofErr w:type="spellEnd"/>
+      <w:r>
+        <w:rPr>
+          <w:b/>
+        </w:rPr>
+        <w:t>"];</w:t>
+      </w:r>
+    </w:p>
+    <w:p>
+      <w:pPr>
+        <w:rPr>
+          <w:b/>
+        </w:rPr>
+      </w:pPr>
+      <w:r>
+        <w:rPr>
+          <w:b/>
+        </w:rPr>
+        <w:tab/>
+        <w:t>$</w:t>
+      </w:r>
+      <w:proofErr w:type="spellStart"/>
+      <w:proofErr w:type="gramStart"/>
+      <w:r>
+        <w:rPr>
+          <w:b/>
+        </w:rPr>
+        <w:t>myObject</w:t>
+      </w:r>
+      <w:proofErr w:type="spellEnd"/>
+      <w:r>
+        <w:rPr>
+          <w:b/>
+        </w:rPr>
+        <w:t>[</w:t>
+      </w:r>
+      <w:proofErr w:type="gramEnd"/>
+      <w:r>
+        <w:rPr>
+          <w:b/>
+        </w:rPr>
+        <w:t>"name"] = $row["name"];</w:t>
+      </w:r>
+    </w:p>
+    <w:p>
+      <w:pPr>
+        <w:rPr>
+          <w:b/>
+        </w:rPr>
+      </w:pPr>
+      <w:r>
+        <w:rPr>
+          <w:b/>
+        </w:rPr>
+        <w:tab/>
+        <w:t>$</w:t>
+      </w:r>
+      <w:proofErr w:type="spellStart"/>
+      <w:proofErr w:type="gramStart"/>
+      <w:r>
+        <w:rPr>
+          <w:b/>
+        </w:rPr>
+        <w:t>myObject</w:t>
+      </w:r>
+      <w:proofErr w:type="spellEnd"/>
+      <w:r>
+        <w:rPr>
+          <w:b/>
+        </w:rPr>
+        <w:t>[</w:t>
+      </w:r>
+      <w:proofErr w:type="gramEnd"/>
+      <w:r>
+        <w:rPr>
+          <w:b/>
+        </w:rPr>
+        <w:t>"header"] = $row["header"];</w:t>
+      </w:r>
+    </w:p>
+    <w:p>
+      <w:pPr>
+        <w:rPr>
+          <w:b/>
+        </w:rPr>
+      </w:pPr>
+      <w:r>
+        <w:rPr>
+          <w:b/>
+        </w:rPr>
+        <w:tab/>
+        <w:t>$</w:t>
+      </w:r>
+      <w:proofErr w:type="spellStart"/>
+      <w:proofErr w:type="gramStart"/>
+      <w:r>
+        <w:rPr>
+          <w:b/>
+        </w:rPr>
+        <w:t>myObject</w:t>
+      </w:r>
+      <w:proofErr w:type="spellEnd"/>
+      <w:r>
+        <w:rPr>
+          <w:b/>
+        </w:rPr>
+        <w:t>[</w:t>
+      </w:r>
+      <w:proofErr w:type="gramEnd"/>
+      <w:r>
+        <w:rPr>
+          <w:b/>
+        </w:rPr>
+        <w:t>"description"] = $row["description"];</w:t>
+      </w:r>
+    </w:p>
+    <w:p>
+      <w:pPr>
+        <w:rPr>
+          <w:b/>
+        </w:rPr>
+      </w:pPr>
+      <w:r>
+        <w:rPr>
+          <w:b/>
+        </w:rPr>
+        <w:t xml:space="preserve">        $</w:t>
+      </w:r>
+      <w:proofErr w:type="spellStart"/>
+      <w:proofErr w:type="gramStart"/>
+      <w:r>
+        <w:rPr>
+          <w:b/>
+        </w:rPr>
+        <w:t>myObject</w:t>
+      </w:r>
+      <w:proofErr w:type="spellEnd"/>
+      <w:r>
+        <w:rPr>
+          <w:b/>
+        </w:rPr>
+        <w:t>[</w:t>
+      </w:r>
+      <w:proofErr w:type="gramEnd"/>
+      <w:r>
+        <w:rPr>
+          <w:b/>
+        </w:rPr>
+        <w:t>"</w:t>
+      </w:r>
+      <w:proofErr w:type="spellStart"/>
+      <w:r>
+        <w:rPr>
+          <w:b/>
+        </w:rPr>
+        <w:t>oldprice</w:t>
+      </w:r>
+      <w:proofErr w:type="spellEnd"/>
+      <w:r>
+        <w:rPr>
+          <w:b/>
+        </w:rPr>
+        <w:t>"] = $row["</w:t>
+      </w:r>
+      <w:proofErr w:type="spellStart"/>
+      <w:r>
+        <w:rPr>
+          <w:b/>
+        </w:rPr>
+        <w:t>oldprice</w:t>
+      </w:r>
+      <w:proofErr w:type="spellEnd"/>
+      <w:r>
+        <w:rPr>
+          <w:b/>
+        </w:rPr>
+        <w:t>"];</w:t>
+      </w:r>
+    </w:p>
+    <w:p>
+      <w:pPr>
+        <w:rPr>
+          <w:b/>
+        </w:rPr>
+      </w:pPr>
+      <w:r>
+        <w:rPr>
+          <w:b/>
+        </w:rPr>
+        <w:t xml:space="preserve">        $</w:t>
+      </w:r>
+      <w:proofErr w:type="spellStart"/>
+      <w:proofErr w:type="gramStart"/>
+      <w:r>
+        <w:rPr>
+          <w:b/>
+        </w:rPr>
+        <w:t>myObject</w:t>
+      </w:r>
+      <w:proofErr w:type="spellEnd"/>
+      <w:r>
+        <w:rPr>
+          <w:b/>
+        </w:rPr>
+        <w:t>[</w:t>
+      </w:r>
+      <w:proofErr w:type="gramEnd"/>
+      <w:r>
+        <w:rPr>
+          <w:b/>
+        </w:rPr>
+        <w:t>"</w:t>
+      </w:r>
+      <w:proofErr w:type="spellStart"/>
+      <w:r>
+        <w:rPr>
+          <w:b/>
+        </w:rPr>
+        <w:t>newprice</w:t>
+      </w:r>
+      <w:proofErr w:type="spellEnd"/>
+      <w:r>
+        <w:rPr>
+          <w:b/>
+        </w:rPr>
+        <w:t>"] = $row["</w:t>
+      </w:r>
+      <w:proofErr w:type="spellStart"/>
+      <w:r>
+        <w:rPr>
+          <w:b/>
+        </w:rPr>
+        <w:t>newprice</w:t>
+      </w:r>
+      <w:proofErr w:type="spellEnd"/>
+      <w:r>
+        <w:rPr>
+          <w:b/>
+        </w:rPr>
+        <w:t>"];</w:t>
+      </w:r>
+    </w:p>
+    <w:p>
+      <w:pPr>
+        <w:rPr>
+          <w:b/>
+        </w:rPr>
+      </w:pPr>
+      <w:r>
+        <w:rPr>
+          <w:b/>
+        </w:rPr>
+        <w:tab/>
+        <w:t>$</w:t>
+      </w:r>
+      <w:proofErr w:type="spellStart"/>
+      <w:proofErr w:type="gramStart"/>
+      <w:r>
+        <w:rPr>
+          <w:b/>
+        </w:rPr>
+        <w:t>myObject</w:t>
+      </w:r>
+      <w:proofErr w:type="spellEnd"/>
+      <w:r>
+        <w:rPr>
+          <w:b/>
+        </w:rPr>
+        <w:t>[</w:t>
+      </w:r>
+      <w:proofErr w:type="gramEnd"/>
+      <w:r>
+        <w:rPr>
+          <w:b/>
+        </w:rPr>
+        <w:t>"</w:t>
+      </w:r>
+      <w:proofErr w:type="spellStart"/>
+      <w:r>
+        <w:rPr>
+          <w:b/>
+        </w:rPr>
+        <w:t>url</w:t>
+      </w:r>
+      <w:proofErr w:type="spellEnd"/>
+      <w:r>
+        <w:rPr>
+          <w:b/>
+        </w:rPr>
+        <w:t>"] = $row["</w:t>
+      </w:r>
+      <w:proofErr w:type="spellStart"/>
+      <w:r>
+        <w:rPr>
+          <w:b/>
+        </w:rPr>
+        <w:t>url</w:t>
+      </w:r>
+      <w:proofErr w:type="spellEnd"/>
+      <w:r>
+        <w:rPr>
+          <w:b/>
+        </w:rPr>
+        <w:t>"];</w:t>
+      </w:r>
+    </w:p>
+    <w:p>
+      <w:pPr>
+        <w:rPr>
+          <w:b/>
+        </w:rPr>
+      </w:pPr>
+      <w:r>
+        <w:rPr>
+          <w:b/>
+        </w:rPr>
+        <w:tab/>
+        <w:t>$</w:t>
+      </w:r>
+      <w:proofErr w:type="spellStart"/>
+      <w:proofErr w:type="gramStart"/>
+      <w:r>
+        <w:rPr>
+          <w:b/>
+        </w:rPr>
+        <w:t>arrayOb</w:t>
+      </w:r>
+      <w:proofErr w:type="spellEnd"/>
+      <w:r>
+        <w:rPr>
+          <w:b/>
+        </w:rPr>
+        <w:t>[</w:t>
+      </w:r>
+      <w:proofErr w:type="gramEnd"/>
+      <w:r>
+        <w:rPr>
+          <w:b/>
+        </w:rPr>
+        <w:t>"</w:t>
+      </w:r>
+      <w:proofErr w:type="spellStart"/>
+      <w:r>
+        <w:rPr>
+          <w:b/>
+        </w:rPr>
+        <w:t>MegaMart</w:t>
+      </w:r>
+      <w:proofErr w:type="spellEnd"/>
+      <w:r>
+        <w:rPr>
+          <w:b/>
+        </w:rPr>
+        <w:t>"][$</w:t>
+      </w:r>
+      <w:proofErr w:type="spellStart"/>
+      <w:r>
+        <w:rPr>
+          <w:b/>
+        </w:rPr>
+        <w:t>i</w:t>
+      </w:r>
+      <w:proofErr w:type="spellEnd"/>
+      <w:r>
+        <w:rPr>
+          <w:b/>
+        </w:rPr>
+        <w:t>++] = $</w:t>
+      </w:r>
+      <w:proofErr w:type="spellStart"/>
+      <w:r>
+        <w:rPr>
+          <w:b/>
+        </w:rPr>
+        <w:t>myObject</w:t>
+      </w:r>
+      <w:proofErr w:type="spellEnd"/>
+      <w:r>
+        <w:rPr>
+          <w:b/>
+        </w:rPr>
+        <w:t>;</w:t>
+      </w:r>
+    </w:p>
+    <w:p>
+      <w:pPr>
+        <w:rPr>
+          <w:b/>
+        </w:rPr>
+      </w:pPr>
+      <w:r>
+        <w:rPr>
+          <w:b/>
+        </w:rPr>
+        <w:t>}</w:t>
+      </w:r>
+    </w:p>
+    <w:p>
+      <w:pPr>
+        <w:rPr>
+          <w:b/>
+        </w:rPr>
+      </w:pPr>
+      <w:r>
+        <w:rPr>
+          <w:b/>
+        </w:rPr>
+        <w:t>$</w:t>
+      </w:r>
+      <w:proofErr w:type="spellStart"/>
+      <w:proofErr w:type="gramStart"/>
+      <w:r>
+        <w:rPr>
+          <w:b/>
+        </w:rPr>
+        <w:t>arrayOb</w:t>
+      </w:r>
+      <w:proofErr w:type="spellEnd"/>
+      <w:r>
+        <w:rPr>
+          <w:b/>
+        </w:rPr>
+        <w:t>[</w:t>
+      </w:r>
+      <w:proofErr w:type="gramEnd"/>
+      <w:r>
+        <w:rPr>
+          <w:b/>
+        </w:rPr>
+        <w:t>"company"] = "</w:t>
+      </w:r>
+      <w:proofErr w:type="spellStart"/>
+      <w:r>
+        <w:rPr>
+          <w:b/>
+        </w:rPr>
+        <w:t>MegaMart</w:t>
+      </w:r>
+      <w:proofErr w:type="spellEnd"/>
+      <w:r>
+        <w:rPr>
+          <w:b/>
+        </w:rPr>
+        <w:t>";</w:t>
+      </w:r>
+    </w:p>
+    <w:p>
+      <w:pPr>
+        <w:rPr>
+          <w:b/>
+        </w:rPr>
+      </w:pPr>
+      <w:r>
+        <w:rPr>
+          <w:b/>
+        </w:rPr>
+        <w:t>}</w:t>
+      </w:r>
+    </w:p>
+    <w:p>
+      <w:pPr>
+        <w:rPr>
+          <w:b/>
+        </w:rPr>
+      </w:pPr>
+      <w:proofErr w:type="gramStart"/>
+      <w:r>
+        <w:rPr>
+          <w:b/>
+        </w:rPr>
+        <w:t>echo</w:t>
+      </w:r>
+      <w:proofErr w:type="gramEnd"/>
+      <w:r>
+        <w:rPr>
+          <w:b/>
+        </w:rPr>
+        <w:t xml:space="preserve"> </w:t>
+      </w:r>
+      <w:proofErr w:type="spellStart"/>
+      <w:r>
+        <w:rPr>
+          <w:b/>
+        </w:rPr>
+        <w:t>json_encode</w:t>
+      </w:r>
+      <w:proofErr w:type="spellEnd"/>
+      <w:r>
+        <w:rPr>
+          <w:b/>
+        </w:rPr>
+        <w:t>($</w:t>
+      </w:r>
+      <w:proofErr w:type="spellStart"/>
+      <w:r>
+        <w:rPr>
+          <w:b/>
+        </w:rPr>
+        <w:t>arrayOb</w:t>
+      </w:r>
+      <w:proofErr w:type="spellEnd"/>
+      <w:r>
+        <w:rPr>
+          <w:b/>
+        </w:rPr>
+        <w:t>);</w:t>
+      </w:r>
+    </w:p>
+    <w:p>
+      <w:pPr>
+        <w:rPr>
+          <w:b/>
+        </w:rPr>
+      </w:pPr>
+      <w:proofErr w:type="spellStart"/>
+      <w:r>
+        <w:rPr>
+          <w:b/>
+        </w:rPr>
+        <w:t>mysqli_</w:t>
+      </w:r>
+      <w:proofErr w:type="gramStart"/>
+      <w:r>
+        <w:rPr>
+          <w:b/>
+        </w:rPr>
+        <w:t>close</w:t>
+      </w:r>
+      <w:proofErr w:type="spellEnd"/>
+      <w:r>
+        <w:rPr>
+          <w:b/>
+        </w:rPr>
+        <w:t>(</w:t>
+      </w:r>
+      <w:proofErr w:type="gramEnd"/>
+      <w:r>
+        <w:rPr>
+          <w:b/>
+        </w:rPr>
+        <w:t>$con);</w:t>
+      </w:r>
+    </w:p>
+    <w:p>
+      <w:pPr>
+        <w:rPr>
+          <w:b/>
+        </w:rPr>
+      </w:pPr>
+      <w:r>
+        <w:rPr>
+          <w:b/>
+        </w:rPr>
+        <w:t>?&gt;</w:t>
+      </w:r>
+    </w:p>
+    <w:p>
+      <w:pPr>
+        <w:rPr>
+          <w:b/>
+        </w:rPr>
+      </w:pPr>
+    </w:p>
+    <w:p>
+      <w:pPr>
+        <w:rPr>
+          <w:b/>
+        </w:rPr>
+      </w:pPr>
+    </w:p>
+    <w:p>
+      <w:pPr>
+        <w:rPr>
+          <w:b/>
+        </w:rPr>
+      </w:pPr>
+    </w:p>
+    <w:p>
+      <w:pPr>
+        <w:rPr>
+          <w:b/>
+        </w:rPr>
+      </w:pPr>
+    </w:p>
+    <w:p>
+      <w:pPr>
+        <w:rPr>
+          <w:b/>
+        </w:rPr>
+      </w:pPr>
+    </w:p>
+    <w:p>
+      <w:pPr>
+        <w:rPr>
+          <w:b/>
+        </w:rPr>
+      </w:pPr>
+    </w:p>
+    <w:p>
+      <w:pPr>
+        <w:rPr>
+          <w:b/>
+        </w:rPr>
+      </w:pPr>
+    </w:p>
+    <w:p>
+      <w:pPr>
+        <w:rPr>
+          <w:b/>
+        </w:rPr>
+      </w:pPr>
+    </w:p>
+    <w:p>
+      <w:pPr>
+        <w:rPr>
+          <w:b/>
+        </w:rPr>
+      </w:pPr>
+      <w:r>
+        <w:rPr>
+          <w:b/>
+        </w:rPr>
+        <w:lastRenderedPageBreak/>
+        <w:t xml:space="preserve">Populating the database with offers </w:t>
+      </w:r>
+      <w:proofErr w:type="gramStart"/>
+      <w:r>
+        <w:rPr>
+          <w:b/>
+        </w:rPr>
+        <w:t>( By</w:t>
+      </w:r>
+      <w:proofErr w:type="gramEnd"/>
+      <w:r>
+        <w:rPr>
+          <w:b/>
+        </w:rPr>
+        <w:t xml:space="preserve"> the owner ) : </w:t>
+      </w:r>
+    </w:p>
+    <w:p>
+      <w:pPr>
+        <w:rPr>
+          <w:b/>
+        </w:rPr>
+      </w:pPr>
+    </w:p>
+    <w:p>
+      <w:pPr>
+        <w:rPr>
+          <w:b/>
+        </w:rPr>
+      </w:pPr>
+      <w:proofErr w:type="gramStart"/>
+      <w:r>
+        <w:rPr>
+          <w:b/>
+        </w:rPr>
+        <w:t>&lt;?</w:t>
+      </w:r>
+      <w:proofErr w:type="spellStart"/>
+      <w:r>
+        <w:rPr>
+          <w:b/>
+        </w:rPr>
+        <w:t>php</w:t>
+      </w:r>
+      <w:proofErr w:type="spellEnd"/>
+      <w:proofErr w:type="gramEnd"/>
+    </w:p>
+    <w:p>
+      <w:pPr>
+        <w:rPr>
+          <w:b/>
+        </w:rPr>
+      </w:pPr>
+      <w:r>
+        <w:rPr>
+          <w:b/>
+        </w:rPr>
+        <w:t>$</w:t>
+      </w:r>
+      <w:proofErr w:type="spellStart"/>
+      <w:r>
+        <w:rPr>
+          <w:b/>
+        </w:rPr>
+        <w:t>dateTime</w:t>
+      </w:r>
+      <w:proofErr w:type="spellEnd"/>
+      <w:r>
+        <w:rPr>
+          <w:b/>
+        </w:rPr>
+        <w:t>=$_</w:t>
+      </w:r>
+      <w:proofErr w:type="gramStart"/>
+      <w:r>
+        <w:rPr>
+          <w:b/>
+        </w:rPr>
+        <w:t>POST[</w:t>
+      </w:r>
+      <w:proofErr w:type="gramEnd"/>
+      <w:r>
+        <w:rPr>
+          <w:b/>
+        </w:rPr>
+        <w:t>'</w:t>
+      </w:r>
+      <w:proofErr w:type="spellStart"/>
+      <w:r>
+        <w:rPr>
+          <w:b/>
+        </w:rPr>
+        <w:t>dateTime</w:t>
+      </w:r>
+      <w:proofErr w:type="spellEnd"/>
+      <w:r>
+        <w:rPr>
+          <w:b/>
+        </w:rPr>
+        <w:t>'];</w:t>
+      </w:r>
+    </w:p>
+    <w:p>
+      <w:pPr>
+        <w:rPr>
+          <w:b/>
+        </w:rPr>
+      </w:pPr>
+      <w:r>
+        <w:rPr>
+          <w:b/>
+        </w:rPr>
+        <w:t>$name=$_</w:t>
+      </w:r>
+      <w:proofErr w:type="gramStart"/>
+      <w:r>
+        <w:rPr>
+          <w:b/>
+        </w:rPr>
+        <w:t>POST[</w:t>
+      </w:r>
+      <w:proofErr w:type="gramEnd"/>
+      <w:r>
+        <w:rPr>
+          <w:b/>
+        </w:rPr>
+        <w:t>'name'];</w:t>
+      </w:r>
+    </w:p>
+    <w:p>
+      <w:pPr>
+        <w:rPr>
+          <w:b/>
+        </w:rPr>
+      </w:pPr>
+      <w:r>
+        <w:rPr>
+          <w:b/>
+        </w:rPr>
+        <w:t>$description = $_</w:t>
+      </w:r>
+      <w:proofErr w:type="gramStart"/>
+      <w:r>
+        <w:rPr>
+          <w:b/>
+        </w:rPr>
+        <w:t>POST[</w:t>
+      </w:r>
+      <w:proofErr w:type="gramEnd"/>
+      <w:r>
+        <w:rPr>
+          <w:b/>
+        </w:rPr>
+        <w:t>'description'];</w:t>
+      </w:r>
+    </w:p>
+    <w:p>
+      <w:pPr>
+        <w:rPr>
+          <w:b/>
+        </w:rPr>
+      </w:pPr>
+      <w:r>
+        <w:rPr>
+          <w:b/>
+        </w:rPr>
+        <w:t>$header=$_</w:t>
+      </w:r>
+      <w:proofErr w:type="gramStart"/>
+      <w:r>
+        <w:rPr>
+          <w:b/>
+        </w:rPr>
+        <w:t>POST[</w:t>
+      </w:r>
+      <w:proofErr w:type="gramEnd"/>
+      <w:r>
+        <w:rPr>
+          <w:b/>
+        </w:rPr>
+        <w:t>'header'];</w:t>
+      </w:r>
+    </w:p>
+    <w:p>
+      <w:pPr>
+        <w:rPr>
+          <w:b/>
+        </w:rPr>
+      </w:pPr>
+      <w:r>
+        <w:rPr>
+          <w:b/>
+        </w:rPr>
+        <w:t>$</w:t>
+      </w:r>
+      <w:proofErr w:type="spellStart"/>
+      <w:r>
+        <w:rPr>
+          <w:b/>
+        </w:rPr>
+        <w:t>oldprice</w:t>
+      </w:r>
+      <w:proofErr w:type="spellEnd"/>
+      <w:r>
+        <w:rPr>
+          <w:b/>
+        </w:rPr>
+        <w:t>=$_</w:t>
+      </w:r>
+      <w:proofErr w:type="gramStart"/>
+      <w:r>
+        <w:rPr>
+          <w:b/>
+        </w:rPr>
+        <w:t>POST[</w:t>
+      </w:r>
+      <w:proofErr w:type="gramEnd"/>
+      <w:r>
+        <w:rPr>
+          <w:b/>
+        </w:rPr>
+        <w:t>'</w:t>
+      </w:r>
+      <w:proofErr w:type="spellStart"/>
+      <w:r>
+        <w:rPr>
+          <w:b/>
+        </w:rPr>
+        <w:t>oldprice</w:t>
+      </w:r>
+      <w:proofErr w:type="spellEnd"/>
+      <w:r>
+        <w:rPr>
+          <w:b/>
+        </w:rPr>
+        <w:t>'];</w:t>
+      </w:r>
+    </w:p>
+    <w:p>
+      <w:pPr>
+        <w:rPr>
+          <w:b/>
+        </w:rPr>
+      </w:pPr>
+      <w:r>
+        <w:rPr>
+          <w:b/>
+        </w:rPr>
+        <w:t>$</w:t>
+      </w:r>
+      <w:proofErr w:type="spellStart"/>
+      <w:r>
+        <w:rPr>
+          <w:b/>
+        </w:rPr>
+        <w:t>newprice</w:t>
+      </w:r>
+      <w:proofErr w:type="spellEnd"/>
+      <w:r>
+        <w:rPr>
+          <w:b/>
+        </w:rPr>
+        <w:t>=$_</w:t>
+      </w:r>
+      <w:proofErr w:type="gramStart"/>
+      <w:r>
+        <w:rPr>
+          <w:b/>
+        </w:rPr>
+        <w:t>POST[</w:t>
+      </w:r>
+      <w:proofErr w:type="gramEnd"/>
+      <w:r>
+        <w:rPr>
+          <w:b/>
+        </w:rPr>
+        <w:t>'</w:t>
+      </w:r>
+      <w:proofErr w:type="spellStart"/>
+      <w:r>
+        <w:rPr>
+          <w:b/>
+        </w:rPr>
+        <w:t>newprice</w:t>
+      </w:r>
+      <w:proofErr w:type="spellEnd"/>
+      <w:r>
+        <w:rPr>
+          <w:b/>
+        </w:rPr>
+        <w:t>'];</w:t>
+      </w:r>
+    </w:p>
+    <w:p>
+      <w:pPr>
+        <w:rPr>
+          <w:b/>
+        </w:rPr>
+      </w:pPr>
+      <w:r>
+        <w:rPr>
+          <w:b/>
+        </w:rPr>
+        <w:t>$</w:t>
+      </w:r>
+      <w:proofErr w:type="spellStart"/>
+      <w:r>
+        <w:rPr>
+          <w:b/>
+        </w:rPr>
+        <w:t>url</w:t>
+      </w:r>
+      <w:proofErr w:type="spellEnd"/>
+      <w:r>
+        <w:rPr>
+          <w:b/>
+        </w:rPr>
+        <w:t>=$_</w:t>
+      </w:r>
+      <w:proofErr w:type="gramStart"/>
+      <w:r>
+        <w:rPr>
+          <w:b/>
+        </w:rPr>
+        <w:t>POST[</w:t>
+      </w:r>
+      <w:proofErr w:type="gramEnd"/>
+      <w:r>
+        <w:rPr>
+          <w:b/>
+        </w:rPr>
+        <w:t>'</w:t>
+      </w:r>
+      <w:proofErr w:type="spellStart"/>
+      <w:r>
+        <w:rPr>
+          <w:b/>
+        </w:rPr>
+        <w:t>url</w:t>
+      </w:r>
+      <w:proofErr w:type="spellEnd"/>
+      <w:r>
+        <w:rPr>
+          <w:b/>
+        </w:rPr>
+        <w:t>'];</w:t>
+      </w:r>
+    </w:p>
+    <w:p>
+      <w:pPr>
+        <w:rPr>
+          <w:b/>
+        </w:rPr>
+      </w:pPr>
+      <w:r>
+        <w:rPr>
+          <w:b/>
+        </w:rPr>
+        <w:t xml:space="preserve">$con = </w:t>
+      </w:r>
+      <w:proofErr w:type="spellStart"/>
+      <w:r>
+        <w:rPr>
+          <w:b/>
+        </w:rPr>
+        <w:t>mysqli_</w:t>
+      </w:r>
+      <w:proofErr w:type="gramStart"/>
+      <w:r>
+        <w:rPr>
+          <w:b/>
+        </w:rPr>
+        <w:t>connect</w:t>
+      </w:r>
+      <w:proofErr w:type="spellEnd"/>
+      <w:r>
+        <w:rPr>
+          <w:b/>
+        </w:rPr>
+        <w:t>(</w:t>
+      </w:r>
+      <w:proofErr w:type="gramEnd"/>
+      <w:r>
+        <w:rPr>
+          <w:b/>
+        </w:rPr>
+        <w:t>"</w:t>
+      </w:r>
+      <w:proofErr w:type="spellStart"/>
+      <w:r>
+        <w:rPr>
+          <w:b/>
+        </w:rPr>
+        <w:t>localhost</w:t>
+      </w:r>
+      <w:proofErr w:type="spellEnd"/>
+      <w:r>
+        <w:rPr>
+          <w:b/>
+        </w:rPr>
+        <w:t>", "root", "</w:t>
+      </w:r>
+      <w:proofErr w:type="spellStart"/>
+      <w:r>
+        <w:rPr>
+          <w:b/>
+        </w:rPr>
+        <w:t>sqlmy</w:t>
+      </w:r>
+      <w:proofErr w:type="spellEnd"/>
+      <w:r>
+        <w:rPr>
+          <w:b/>
+        </w:rPr>
+        <w:t>" ,"</w:t>
+      </w:r>
+      <w:proofErr w:type="spellStart"/>
+      <w:r>
+        <w:rPr>
+          <w:b/>
+        </w:rPr>
+        <w:t>roleDb</w:t>
+      </w:r>
+      <w:proofErr w:type="spellEnd"/>
+      <w:r>
+        <w:rPr>
+          <w:b/>
+        </w:rPr>
+        <w:t>");</w:t>
+      </w:r>
+    </w:p>
+    <w:p>
+      <w:pPr>
+        <w:rPr>
+          <w:b/>
+        </w:rPr>
+      </w:pPr>
+      <w:r>
+        <w:rPr>
+          <w:b/>
+        </w:rPr>
+        <w:t>$</w:t>
+      </w:r>
+      <w:proofErr w:type="spellStart"/>
+      <w:r>
+        <w:rPr>
+          <w:b/>
+        </w:rPr>
+        <w:t>sql</w:t>
+      </w:r>
+      <w:proofErr w:type="spellEnd"/>
+      <w:r>
+        <w:rPr>
+          <w:b/>
+        </w:rPr>
+        <w:t xml:space="preserve"> = "insert into </w:t>
+      </w:r>
+      <w:proofErr w:type="spellStart"/>
+      <w:r>
+        <w:rPr>
+          <w:b/>
+        </w:rPr>
+        <w:t>offersAvailable</w:t>
+      </w:r>
+      <w:proofErr w:type="spellEnd"/>
+      <w:r>
+        <w:rPr>
+          <w:b/>
+        </w:rPr>
+        <w:t xml:space="preserve"> </w:t>
+      </w:r>
+      <w:proofErr w:type="gramStart"/>
+      <w:r>
+        <w:rPr>
+          <w:b/>
+        </w:rPr>
+        <w:t>values(</w:t>
+      </w:r>
+      <w:proofErr w:type="gramEnd"/>
+      <w:r>
+        <w:rPr>
+          <w:b/>
+        </w:rPr>
+        <w:t>'$dateTime','$name','$header','$description','$oldprice','$newprice','$url')";</w:t>
+      </w:r>
+    </w:p>
+    <w:p>
+      <w:pPr>
+        <w:rPr>
+          <w:b/>
+        </w:rPr>
+      </w:pPr>
+      <w:proofErr w:type="spellStart"/>
+      <w:r>
+        <w:rPr>
+          <w:b/>
+        </w:rPr>
+        <w:t>mysqli_</w:t>
+      </w:r>
+      <w:proofErr w:type="gramStart"/>
+      <w:r>
+        <w:rPr>
+          <w:b/>
+        </w:rPr>
+        <w:t>query</w:t>
+      </w:r>
+      <w:proofErr w:type="spellEnd"/>
+      <w:r>
+        <w:rPr>
+          <w:b/>
+        </w:rPr>
+        <w:t>(</w:t>
+      </w:r>
+      <w:proofErr w:type="gramEnd"/>
+      <w:r>
+        <w:rPr>
+          <w:b/>
+        </w:rPr>
+        <w:t>$con,$</w:t>
+      </w:r>
+      <w:proofErr w:type="spellStart"/>
+      <w:r>
+        <w:rPr>
+          <w:b/>
+        </w:rPr>
+        <w:t>sql</w:t>
+      </w:r>
+      <w:proofErr w:type="spellEnd"/>
+      <w:r>
+        <w:rPr>
+          <w:b/>
+        </w:rPr>
+        <w:t>);</w:t>
+      </w:r>
+    </w:p>
+    <w:p>
+      <w:pPr>
+        <w:rPr>
+          <w:b/>
+        </w:rPr>
+      </w:pPr>
+      <w:proofErr w:type="gramStart"/>
+      <w:r>
+        <w:rPr>
+          <w:b/>
+        </w:rPr>
+        <w:t>echo</w:t>
+      </w:r>
+      <w:proofErr w:type="gramEnd"/>
+      <w:r>
+        <w:rPr>
+          <w:b/>
+        </w:rPr>
+        <w:t xml:space="preserve"> "NOT SURE  .$name";</w:t>
+      </w:r>
+    </w:p>
+    <w:p>
+      <w:pPr>
+        <w:rPr>
+          <w:b/>
+        </w:rPr>
+      </w:pPr>
+      <w:r>
+        <w:rPr>
+          <w:b/>
+        </w:rPr>
+        <w:t>?&gt;</w:t>
+      </w:r>
+      <w:bookmarkStart w:id="0" w:name="_GoBack"/>
+      <w:bookmarkEnd w:id="0"/>
     </w:p>
     <w:p>
       <w:pPr>

</xml_diff>

<commit_message>
Flow Chart diagram added
</commit_message>
<xml_diff>
--- a/Kai's findings.docx
+++ b/Kai's findings.docx
@@ -6,6 +6,19 @@
       <w:pPr>
         <w:shd w:val="clear" w:color="auto" w:fill="FFFFFF"/>
         <w:spacing w:before="288" w:after="0" w:line="360" w:lineRule="auto"/>
+        <w:ind w:left="720"/>
+        <w:rPr>
+          <w:rFonts w:ascii="Times New Roman" w:eastAsia="Times New Roman" w:hAnsi="Times New Roman" w:cs="Times New Roman"/>
+          <w:b/>
+          <w:color w:val="000000"/>
+          <w:sz w:val="24"/>
+          <w:szCs w:val="24"/>
+          <w:lang w:eastAsia="en-IN"/>
+        </w:rPr>
+      </w:pPr>
+    </w:p>
+    <w:p>
+      <w:pPr>
         <w:rPr>
           <w:rFonts w:ascii="Times New Roman" w:eastAsia="Times New Roman" w:hAnsi="Times New Roman" w:cs="Times New Roman"/>
           <w:b/>
@@ -22149,42 +22162,2151 @@
           <w:b/>
         </w:rPr>
       </w:pPr>
-      <w:proofErr w:type="gramStart"/>
-      <w:r>
-        <w:rPr>
-          <w:b/>
-        </w:rPr>
-        <w:t>echo</w:t>
-      </w:r>
-      <w:proofErr w:type="gramEnd"/>
-      <w:r>
-        <w:rPr>
-          <w:b/>
-        </w:rPr>
-        <w:t xml:space="preserve"> "NOT SURE  .$name";</w:t>
-      </w:r>
-    </w:p>
-    <w:p>
-      <w:pPr>
-        <w:rPr>
-          <w:b/>
-        </w:rPr>
-      </w:pPr>
       <w:r>
         <w:rPr>
           <w:b/>
         </w:rPr>
         <w:t>?&gt;</w:t>
       </w:r>
+    </w:p>
+    <w:p>
+      <w:pPr>
+        <w:rPr>
+          <w:b/>
+        </w:rPr>
+      </w:pPr>
+    </w:p>
+    <w:p>
+      <w:pPr>
+        <w:rPr>
+          <w:b/>
+        </w:rPr>
+      </w:pPr>
+    </w:p>
+    <w:p>
+      <w:pPr>
+        <w:rPr>
+          <w:b/>
+        </w:rPr>
+      </w:pPr>
+    </w:p>
+    <w:p>
+      <w:pPr>
+        <w:rPr>
+          <w:b/>
+        </w:rPr>
+      </w:pPr>
+    </w:p>
+    <w:p>
+      <w:pPr>
+        <w:rPr>
+          <w:b/>
+        </w:rPr>
+      </w:pPr>
+    </w:p>
+    <w:p>
+      <w:pPr>
+        <w:rPr>
+          <w:b/>
+        </w:rPr>
+      </w:pPr>
+    </w:p>
+    <w:p>
+      <w:pPr>
+        <w:rPr>
+          <w:b/>
+        </w:rPr>
+      </w:pPr>
+    </w:p>
+    <w:p>
+      <w:pPr>
+        <w:rPr>
+          <w:b/>
+        </w:rPr>
+      </w:pPr>
+    </w:p>
+    <w:p>
+      <w:pPr>
+        <w:rPr>
+          <w:b/>
+        </w:rPr>
+      </w:pPr>
+    </w:p>
+    <w:p>
+      <w:pPr>
+        <w:rPr>
+          <w:b/>
+        </w:rPr>
+      </w:pPr>
+    </w:p>
+    <w:p>
+      <w:pPr>
+        <w:rPr>
+          <w:b/>
+        </w:rPr>
+      </w:pPr>
+    </w:p>
+    <w:p>
+      <w:pPr>
+        <w:rPr>
+          <w:b/>
+        </w:rPr>
+      </w:pPr>
+    </w:p>
+    <w:p>
+      <w:pPr>
+        <w:rPr>
+          <w:b/>
+        </w:rPr>
+      </w:pPr>
+    </w:p>
+    <w:p>
+      <w:pPr>
+        <w:rPr>
+          <w:b/>
+        </w:rPr>
+      </w:pPr>
+    </w:p>
+    <w:p>
+      <w:pPr>
+        <w:rPr>
+          <w:b/>
+        </w:rPr>
+      </w:pPr>
+    </w:p>
+    <w:p>
+      <w:pPr>
+        <w:rPr>
+          <w:b/>
+        </w:rPr>
+      </w:pPr>
+    </w:p>
+    <w:p>
+      <w:pPr>
+        <w:rPr>
+          <w:b/>
+        </w:rPr>
+      </w:pPr>
+      <w:r>
+        <w:rPr>
+          <w:b/>
+          <w:noProof/>
+          <w:lang w:eastAsia="en-IN"/>
+        </w:rPr>
+        <w:lastRenderedPageBreak/>
+        <mc:AlternateContent>
+          <mc:Choice Requires="wps">
+            <w:drawing>
+              <wp:anchor distT="0" distB="0" distL="114300" distR="114300" simplePos="0" relativeHeight="251659264" behindDoc="0" locked="0" layoutInCell="1" allowOverlap="1" wp14:anchorId="1F984253" wp14:editId="2F352233">
+                <wp:simplePos x="0" y="0"/>
+                <wp:positionH relativeFrom="column">
+                  <wp:posOffset>1809750</wp:posOffset>
+                </wp:positionH>
+                <wp:positionV relativeFrom="paragraph">
+                  <wp:posOffset>-152400</wp:posOffset>
+                </wp:positionV>
+                <wp:extent cx="2124075" cy="600075"/>
+                <wp:effectExtent l="0" t="0" r="28575" b="28575"/>
+                <wp:wrapNone/>
+                <wp:docPr id="6" name="Flowchart: Terminator 6"/>
+                <wp:cNvGraphicFramePr/>
+                <a:graphic xmlns:a="http://schemas.openxmlformats.org/drawingml/2006/main">
+                  <a:graphicData uri="http://schemas.microsoft.com/office/word/2010/wordprocessingShape">
+                    <wps:wsp>
+                      <wps:cNvSpPr/>
+                      <wps:spPr>
+                        <a:xfrm>
+                          <a:off x="0" y="0"/>
+                          <a:ext cx="2124075" cy="600075"/>
+                        </a:xfrm>
+                        <a:prstGeom prst="flowChartTerminator">
+                          <a:avLst/>
+                        </a:prstGeom>
+                        <a:ln/>
+                      </wps:spPr>
+                      <wps:style>
+                        <a:lnRef idx="1">
+                          <a:schemeClr val="accent1"/>
+                        </a:lnRef>
+                        <a:fillRef idx="2">
+                          <a:schemeClr val="accent1"/>
+                        </a:fillRef>
+                        <a:effectRef idx="1">
+                          <a:schemeClr val="accent1"/>
+                        </a:effectRef>
+                        <a:fontRef idx="minor">
+                          <a:schemeClr val="dk1"/>
+                        </a:fontRef>
+                      </wps:style>
+                      <wps:txbx>
+                        <w:txbxContent>
+                          <w:p>
+                            <w:pPr>
+                              <w:jc w:val="center"/>
+                              <w:rPr>
+                                <w:sz w:val="36"/>
+                                <w:szCs w:val="36"/>
+                              </w:rPr>
+                            </w:pPr>
+                            <w:r>
+                              <w:rPr>
+                                <w:sz w:val="36"/>
+                                <w:szCs w:val="36"/>
+                              </w:rPr>
+                              <w:t>Start</w:t>
+                            </w:r>
+                          </w:p>
+                        </w:txbxContent>
+                      </wps:txbx>
+                      <wps:bodyPr rot="0" spcFirstLastPara="0" vertOverflow="overflow" horzOverflow="overflow" vert="horz" wrap="square" lIns="91440" tIns="45720" rIns="91440" bIns="45720" numCol="1" spcCol="0" rtlCol="0" fromWordArt="0" anchor="ctr" anchorCtr="0" forceAA="0" compatLnSpc="1">
+                        <a:prstTxWarp prst="textNoShape">
+                          <a:avLst/>
+                        </a:prstTxWarp>
+                        <a:noAutofit/>
+                      </wps:bodyPr>
+                    </wps:wsp>
+                  </a:graphicData>
+                </a:graphic>
+              </wp:anchor>
+            </w:drawing>
+          </mc:Choice>
+          <mc:Fallback>
+            <w:pict>
+              <v:shapetype w14:anchorId="1F984253" id="_x0000_t116" coordsize="21600,21600" o:spt="116" path="m3475,qx,10800,3475,21600l18125,21600qx21600,10800,18125,xe">
+                <v:stroke joinstyle="miter"/>
+                <v:path gradientshapeok="t" o:connecttype="rect" textboxrect="1018,3163,20582,18437"/>
+              </v:shapetype>
+              <v:shape id="Flowchart: Terminator 6" o:spid="_x0000_s1026" type="#_x0000_t116" style="position:absolute;margin-left:142.5pt;margin-top:-12pt;width:167.25pt;height:47.25pt;z-index:251659264;visibility:visible;mso-wrap-style:square;mso-wrap-distance-left:9pt;mso-wrap-distance-top:0;mso-wrap-distance-right:9pt;mso-wrap-distance-bottom:0;mso-position-horizontal:absolute;mso-position-horizontal-relative:text;mso-position-vertical:absolute;mso-position-vertical-relative:text;v-text-anchor:middle" o:gfxdata="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" fillcolor="#91bce3 [2164]" strokecolor="#5b9bd5 [3204]" strokeweight=".5pt">
+                <v:fill color2="#7aaddd [2612]" rotate="t" colors="0 #b1cbe9;.5 #a3c1e5;1 #92b9e4" focus="100%" type="gradient">
+                  <o:fill v:ext="view" type="gradientUnscaled"/>
+                </v:fill>
+                <v:textbox>
+                  <w:txbxContent>
+                    <w:p>
+                      <w:pPr>
+                        <w:jc w:val="center"/>
+                        <w:rPr>
+                          <w:sz w:val="36"/>
+                          <w:szCs w:val="36"/>
+                        </w:rPr>
+                      </w:pPr>
+                      <w:r>
+                        <w:rPr>
+                          <w:sz w:val="36"/>
+                          <w:szCs w:val="36"/>
+                        </w:rPr>
+                        <w:t>Start</w:t>
+                      </w:r>
+                    </w:p>
+                  </w:txbxContent>
+                </v:textbox>
+              </v:shape>
+            </w:pict>
+          </mc:Fallback>
+        </mc:AlternateContent>
+      </w:r>
+    </w:p>
+    <w:p>
+      <w:pPr>
+        <w:rPr>
+          <w:b/>
+        </w:rPr>
+      </w:pPr>
+      <w:r>
+        <w:rPr>
+          <w:b/>
+          <w:noProof/>
+          <w:lang w:eastAsia="en-IN"/>
+        </w:rPr>
+        <mc:AlternateContent>
+          <mc:Choice Requires="wps">
+            <w:drawing>
+              <wp:anchor distT="0" distB="0" distL="114300" distR="114300" simplePos="0" relativeHeight="251678720" behindDoc="0" locked="0" layoutInCell="1" allowOverlap="1">
+                <wp:simplePos x="0" y="0"/>
+                <wp:positionH relativeFrom="column">
+                  <wp:posOffset>2905125</wp:posOffset>
+                </wp:positionH>
+                <wp:positionV relativeFrom="paragraph">
+                  <wp:posOffset>161925</wp:posOffset>
+                </wp:positionV>
+                <wp:extent cx="0" cy="676275"/>
+                <wp:effectExtent l="76200" t="0" r="95250" b="47625"/>
+                <wp:wrapNone/>
+                <wp:docPr id="34" name="Straight Arrow Connector 34"/>
+                <wp:cNvGraphicFramePr/>
+                <a:graphic xmlns:a="http://schemas.openxmlformats.org/drawingml/2006/main">
+                  <a:graphicData uri="http://schemas.microsoft.com/office/word/2010/wordprocessingShape">
+                    <wps:wsp>
+                      <wps:cNvCnPr/>
+                      <wps:spPr>
+                        <a:xfrm>
+                          <a:off x="0" y="0"/>
+                          <a:ext cx="0" cy="676275"/>
+                        </a:xfrm>
+                        <a:prstGeom prst="straightConnector1">
+                          <a:avLst/>
+                        </a:prstGeom>
+                        <a:ln>
+                          <a:tailEnd type="triangle"/>
+                        </a:ln>
+                      </wps:spPr>
+                      <wps:style>
+                        <a:lnRef idx="1">
+                          <a:schemeClr val="accent1"/>
+                        </a:lnRef>
+                        <a:fillRef idx="0">
+                          <a:schemeClr val="accent1"/>
+                        </a:fillRef>
+                        <a:effectRef idx="0">
+                          <a:schemeClr val="accent1"/>
+                        </a:effectRef>
+                        <a:fontRef idx="minor">
+                          <a:schemeClr val="tx1"/>
+                        </a:fontRef>
+                      </wps:style>
+                      <wps:bodyPr/>
+                    </wps:wsp>
+                  </a:graphicData>
+                </a:graphic>
+              </wp:anchor>
+            </w:drawing>
+          </mc:Choice>
+          <mc:Fallback>
+            <w:pict>
+              <v:shapetype w14:anchorId="534DF717" id="_x0000_t32" coordsize="21600,21600" o:spt="32" o:oned="t" path="m,l21600,21600e" filled="f">
+                <v:path arrowok="t" fillok="f" o:connecttype="none"/>
+                <o:lock v:ext="edit" shapetype="t"/>
+              </v:shapetype>
+              <v:shape id="Straight Arrow Connector 34" o:spid="_x0000_s1026" type="#_x0000_t32" style="position:absolute;margin-left:228.75pt;margin-top:12.75pt;width:0;height:53.25pt;z-index:251678720;visibility:visible;mso-wrap-style:square;mso-wrap-distance-left:9pt;mso-wrap-distance-top:0;mso-wrap-distance-right:9pt;mso-wrap-distance-bottom:0;mso-position-horizontal:absolute;mso-position-horizontal-relative:text;mso-position-vertical:absolute;mso-position-vertical-relative:text" o:gfxdata="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" strokecolor="#5b9bd5 [3204]" strokeweight=".5pt">
+                <v:stroke endarrow="block" joinstyle="miter"/>
+              </v:shape>
+            </w:pict>
+          </mc:Fallback>
+        </mc:AlternateContent>
+      </w:r>
+    </w:p>
+    <w:p>
+      <w:pPr>
+        <w:rPr>
+          <w:b/>
+        </w:rPr>
+      </w:pPr>
+    </w:p>
+    <w:p>
+      <w:pPr>
+        <w:rPr>
+          <w:b/>
+          <w:noProof/>
+          <w:lang w:eastAsia="en-IN"/>
+        </w:rPr>
+      </w:pPr>
       <w:bookmarkStart w:id="0" w:name="_GoBack"/>
       <w:bookmarkEnd w:id="0"/>
-    </w:p>
-    <w:p>
-      <w:pPr>
-        <w:rPr>
-          <w:b/>
-        </w:rPr>
-      </w:pPr>
+      <w:r>
+        <w:rPr>
+          <w:b/>
+          <w:noProof/>
+          <w:lang w:eastAsia="en-IN"/>
+        </w:rPr>
+        <mc:AlternateContent>
+          <mc:Choice Requires="wps">
+            <w:drawing>
+              <wp:anchor distT="45720" distB="45720" distL="114300" distR="114300" simplePos="0" relativeHeight="251682816" behindDoc="0" locked="0" layoutInCell="1" allowOverlap="1" wp14:anchorId="126B72C1" wp14:editId="3F1E198D">
+                <wp:simplePos x="0" y="0"/>
+                <wp:positionH relativeFrom="column">
+                  <wp:posOffset>800100</wp:posOffset>
+                </wp:positionH>
+                <wp:positionV relativeFrom="paragraph">
+                  <wp:posOffset>276225</wp:posOffset>
+                </wp:positionV>
+                <wp:extent cx="916940" cy="281305"/>
+                <wp:effectExtent l="0" t="0" r="16510" b="23495"/>
+                <wp:wrapSquare wrapText="bothSides"/>
+                <wp:docPr id="35" name="Text Box 2"/>
+                <wp:cNvGraphicFramePr>
+                  <a:graphicFrameLocks xmlns:a="http://schemas.openxmlformats.org/drawingml/2006/main"/>
+                </wp:cNvGraphicFramePr>
+                <a:graphic xmlns:a="http://schemas.openxmlformats.org/drawingml/2006/main">
+                  <a:graphicData uri="http://schemas.microsoft.com/office/word/2010/wordprocessingShape">
+                    <wps:wsp>
+                      <wps:cNvSpPr txBox="1">
+                        <a:spLocks noChangeArrowheads="1"/>
+                      </wps:cNvSpPr>
+                      <wps:spPr bwMode="auto">
+                        <a:xfrm>
+                          <a:off x="0" y="0"/>
+                          <a:ext cx="916940" cy="281305"/>
+                        </a:xfrm>
+                        <a:prstGeom prst="rect">
+                          <a:avLst/>
+                        </a:prstGeom>
+                        <a:ln>
+                          <a:headEnd/>
+                          <a:tailEnd/>
+                        </a:ln>
+                      </wps:spPr>
+                      <wps:style>
+                        <a:lnRef idx="1">
+                          <a:schemeClr val="accent4"/>
+                        </a:lnRef>
+                        <a:fillRef idx="2">
+                          <a:schemeClr val="accent4"/>
+                        </a:fillRef>
+                        <a:effectRef idx="1">
+                          <a:schemeClr val="accent4"/>
+                        </a:effectRef>
+                        <a:fontRef idx="minor">
+                          <a:schemeClr val="dk1"/>
+                        </a:fontRef>
+                      </wps:style>
+                      <wps:txbx>
+                        <w:txbxContent>
+                          <w:p>
+                            <w:r>
+                              <w:t>NO</w:t>
+                            </w:r>
+                          </w:p>
+                        </w:txbxContent>
+                      </wps:txbx>
+                      <wps:bodyPr rot="0" vert="horz" wrap="square" lIns="91440" tIns="45720" rIns="91440" bIns="45720" anchor="t" anchorCtr="0">
+                        <a:noAutofit/>
+                      </wps:bodyPr>
+                    </wps:wsp>
+                  </a:graphicData>
+                </a:graphic>
+                <wp14:sizeRelH relativeFrom="margin">
+                  <wp14:pctWidth>0</wp14:pctWidth>
+                </wp14:sizeRelH>
+                <wp14:sizeRelV relativeFrom="margin">
+                  <wp14:pctHeight>0</wp14:pctHeight>
+                </wp14:sizeRelV>
+              </wp:anchor>
+            </w:drawing>
+          </mc:Choice>
+          <mc:Fallback>
+            <w:pict>
+              <v:shapetype w14:anchorId="126B72C1" id="_x0000_t202" coordsize="21600,21600" o:spt="202" path="m,l,21600r21600,l21600,xe">
+                <v:stroke joinstyle="miter"/>
+                <v:path gradientshapeok="t" o:connecttype="rect"/>
+              </v:shapetype>
+              <v:shape id="Text Box 2" o:spid="_x0000_s1027" type="#_x0000_t202" style="position:absolute;margin-left:63pt;margin-top:21.75pt;width:72.2pt;height:22.15pt;z-index:251682816;visibility:visible;mso-wrap-style:square;mso-width-percent:0;mso-height-percent:0;mso-wrap-distance-left:9pt;mso-wrap-distance-top:3.6pt;mso-wrap-distance-right:9pt;mso-wrap-distance-bottom:3.6pt;mso-position-horizontal:absolute;mso-position-horizontal-relative:text;mso-position-vertical:absolute;mso-position-vertical-relative:text;mso-width-percent:0;mso-height-percent:0;mso-width-relative:margin;mso-height-relative:margin;v-text-anchor:top" o:gfxdata="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" fillcolor="#ffd555 [2167]" strokecolor="#ffc000 [3207]" strokeweight=".5pt">
+                <v:fill color2="#ffcc31 [2615]" rotate="t" colors="0 #ffdd9c;.5 #ffd78e;1 #ffd479" focus="100%" type="gradient">
+                  <o:fill v:ext="view" type="gradientUnscaled"/>
+                </v:fill>
+                <v:textbox>
+                  <w:txbxContent>
+                    <w:p>
+                      <w:r>
+                        <w:t>NO</w:t>
+                      </w:r>
+                    </w:p>
+                  </w:txbxContent>
+                </v:textbox>
+                <w10:wrap type="square"/>
+              </v:shape>
+            </w:pict>
+          </mc:Fallback>
+        </mc:AlternateContent>
+      </w:r>
+      <w:r>
+        <w:rPr>
+          <w:b/>
+          <w:noProof/>
+          <w:lang w:eastAsia="en-IN"/>
+        </w:rPr>
+        <mc:AlternateContent>
+          <mc:Choice Requires="wps">
+            <w:drawing>
+              <wp:anchor distT="0" distB="0" distL="114300" distR="114300" simplePos="0" relativeHeight="251660288" behindDoc="0" locked="0" layoutInCell="1" allowOverlap="1" wp14:anchorId="00C6FBFC" wp14:editId="6CBDAA24">
+                <wp:simplePos x="0" y="0"/>
+                <wp:positionH relativeFrom="column">
+                  <wp:posOffset>2152650</wp:posOffset>
+                </wp:positionH>
+                <wp:positionV relativeFrom="paragraph">
+                  <wp:posOffset>248285</wp:posOffset>
+                </wp:positionV>
+                <wp:extent cx="1495425" cy="990600"/>
+                <wp:effectExtent l="19050" t="19050" r="28575" b="38100"/>
+                <wp:wrapNone/>
+                <wp:docPr id="7" name="Flowchart: Decision 7"/>
+                <wp:cNvGraphicFramePr/>
+                <a:graphic xmlns:a="http://schemas.openxmlformats.org/drawingml/2006/main">
+                  <a:graphicData uri="http://schemas.microsoft.com/office/word/2010/wordprocessingShape">
+                    <wps:wsp>
+                      <wps:cNvSpPr/>
+                      <wps:spPr>
+                        <a:xfrm>
+                          <a:off x="0" y="0"/>
+                          <a:ext cx="1495425" cy="990600"/>
+                        </a:xfrm>
+                        <a:prstGeom prst="flowChartDecision">
+                          <a:avLst/>
+                        </a:prstGeom>
+                      </wps:spPr>
+                      <wps:style>
+                        <a:lnRef idx="1">
+                          <a:schemeClr val="accent1"/>
+                        </a:lnRef>
+                        <a:fillRef idx="2">
+                          <a:schemeClr val="accent1"/>
+                        </a:fillRef>
+                        <a:effectRef idx="1">
+                          <a:schemeClr val="accent1"/>
+                        </a:effectRef>
+                        <a:fontRef idx="minor">
+                          <a:schemeClr val="dk1"/>
+                        </a:fontRef>
+                      </wps:style>
+                      <wps:txbx>
+                        <w:txbxContent>
+                          <w:p>
+                            <w:pPr>
+                              <w:jc w:val="center"/>
+                            </w:pPr>
+                            <w:r>
+                              <w:t>Add Offers?</w:t>
+                            </w:r>
+                          </w:p>
+                        </w:txbxContent>
+                      </wps:txbx>
+                      <wps:bodyPr rot="0" spcFirstLastPara="0" vertOverflow="overflow" horzOverflow="overflow" vert="horz" wrap="square" lIns="91440" tIns="45720" rIns="91440" bIns="45720" numCol="1" spcCol="0" rtlCol="0" fromWordArt="0" anchor="ctr" anchorCtr="0" forceAA="0" compatLnSpc="1">
+                        <a:prstTxWarp prst="textNoShape">
+                          <a:avLst/>
+                        </a:prstTxWarp>
+                        <a:noAutofit/>
+                      </wps:bodyPr>
+                    </wps:wsp>
+                  </a:graphicData>
+                </a:graphic>
+              </wp:anchor>
+            </w:drawing>
+          </mc:Choice>
+          <mc:Fallback>
+            <w:pict>
+              <v:shapetype w14:anchorId="00C6FBFC" id="_x0000_t110" coordsize="21600,21600" o:spt="110" path="m10800,l,10800,10800,21600,21600,10800xe">
+                <v:stroke joinstyle="miter"/>
+                <v:path gradientshapeok="t" o:connecttype="rect" textboxrect="5400,5400,16200,16200"/>
+              </v:shapetype>
+              <v:shape id="Flowchart: Decision 7" o:spid="_x0000_s1028" type="#_x0000_t110" style="position:absolute;margin-left:169.5pt;margin-top:19.55pt;width:117.75pt;height:78pt;z-index:251660288;visibility:visible;mso-wrap-style:square;mso-wrap-distance-left:9pt;mso-wrap-distance-top:0;mso-wrap-distance-right:9pt;mso-wrap-distance-bottom:0;mso-position-horizontal:absolute;mso-position-horizontal-relative:text;mso-position-vertical:absolute;mso-position-vertical-relative:text;v-text-anchor:middle" o:gfxdata="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" fillcolor="#91bce3 [2164]" strokecolor="#5b9bd5 [3204]" strokeweight=".5pt">
+                <v:fill color2="#7aaddd [2612]" rotate="t" colors="0 #b1cbe9;.5 #a3c1e5;1 #92b9e4" focus="100%" type="gradient">
+                  <o:fill v:ext="view" type="gradientUnscaled"/>
+                </v:fill>
+                <v:textbox>
+                  <w:txbxContent>
+                    <w:p>
+                      <w:pPr>
+                        <w:jc w:val="center"/>
+                      </w:pPr>
+                      <w:r>
+                        <w:t>Add Offers?</w:t>
+                      </w:r>
+                    </w:p>
+                  </w:txbxContent>
+                </v:textbox>
+              </v:shape>
+            </w:pict>
+          </mc:Fallback>
+        </mc:AlternateContent>
+      </w:r>
+    </w:p>
+    <w:p>
+      <w:pPr>
+        <w:rPr>
+          <w:b/>
+        </w:rPr>
+      </w:pPr>
+      <w:r>
+        <w:rPr>
+          <w:b/>
+          <w:noProof/>
+          <w:lang w:eastAsia="en-IN"/>
+        </w:rPr>
+        <mc:AlternateContent>
+          <mc:Choice Requires="wps">
+            <w:drawing>
+              <wp:anchor distT="0" distB="0" distL="114300" distR="114300" simplePos="0" relativeHeight="251687936" behindDoc="0" locked="0" layoutInCell="1" allowOverlap="1">
+                <wp:simplePos x="0" y="0"/>
+                <wp:positionH relativeFrom="column">
+                  <wp:posOffset>3838575</wp:posOffset>
+                </wp:positionH>
+                <wp:positionV relativeFrom="paragraph">
+                  <wp:posOffset>3753485</wp:posOffset>
+                </wp:positionV>
+                <wp:extent cx="1314450" cy="19050"/>
+                <wp:effectExtent l="0" t="57150" r="19050" b="95250"/>
+                <wp:wrapNone/>
+                <wp:docPr id="39" name="Straight Arrow Connector 39"/>
+                <wp:cNvGraphicFramePr/>
+                <a:graphic xmlns:a="http://schemas.openxmlformats.org/drawingml/2006/main">
+                  <a:graphicData uri="http://schemas.microsoft.com/office/word/2010/wordprocessingShape">
+                    <wps:wsp>
+                      <wps:cNvCnPr/>
+                      <wps:spPr>
+                        <a:xfrm>
+                          <a:off x="0" y="0"/>
+                          <a:ext cx="1314450" cy="19050"/>
+                        </a:xfrm>
+                        <a:prstGeom prst="straightConnector1">
+                          <a:avLst/>
+                        </a:prstGeom>
+                        <a:ln>
+                          <a:tailEnd type="triangle"/>
+                        </a:ln>
+                      </wps:spPr>
+                      <wps:style>
+                        <a:lnRef idx="1">
+                          <a:schemeClr val="accent1"/>
+                        </a:lnRef>
+                        <a:fillRef idx="0">
+                          <a:schemeClr val="accent1"/>
+                        </a:fillRef>
+                        <a:effectRef idx="0">
+                          <a:schemeClr val="accent1"/>
+                        </a:effectRef>
+                        <a:fontRef idx="minor">
+                          <a:schemeClr val="tx1"/>
+                        </a:fontRef>
+                      </wps:style>
+                      <wps:bodyPr/>
+                    </wps:wsp>
+                  </a:graphicData>
+                </a:graphic>
+              </wp:anchor>
+            </w:drawing>
+          </mc:Choice>
+          <mc:Fallback>
+            <w:pict>
+              <v:shape w14:anchorId="55F2A3EB" id="Straight Arrow Connector 39" o:spid="_x0000_s1026" type="#_x0000_t32" style="position:absolute;margin-left:302.25pt;margin-top:295.55pt;width:103.5pt;height:1.5pt;z-index:251687936;visibility:visible;mso-wrap-style:square;mso-wrap-distance-left:9pt;mso-wrap-distance-top:0;mso-wrap-distance-right:9pt;mso-wrap-distance-bottom:0;mso-position-horizontal:absolute;mso-position-horizontal-relative:text;mso-position-vertical:absolute;mso-position-vertical-relative:text" o:gfxdata="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" strokecolor="#5b9bd5 [3204]" strokeweight=".5pt">
+                <v:stroke endarrow="block" joinstyle="miter"/>
+              </v:shape>
+            </w:pict>
+          </mc:Fallback>
+        </mc:AlternateContent>
+      </w:r>
+      <w:r>
+        <w:rPr>
+          <w:b/>
+          <w:noProof/>
+          <w:lang w:eastAsia="en-IN"/>
+        </w:rPr>
+        <mc:AlternateContent>
+          <mc:Choice Requires="wps">
+            <w:drawing>
+              <wp:anchor distT="0" distB="0" distL="114300" distR="114300" simplePos="0" relativeHeight="251662336" behindDoc="0" locked="0" layoutInCell="1" allowOverlap="1" wp14:anchorId="28BC1806" wp14:editId="52F26D9A">
+                <wp:simplePos x="0" y="0"/>
+                <wp:positionH relativeFrom="margin">
+                  <wp:align>center</wp:align>
+                </wp:positionH>
+                <wp:positionV relativeFrom="paragraph">
+                  <wp:posOffset>3105785</wp:posOffset>
+                </wp:positionV>
+                <wp:extent cx="1962150" cy="1295400"/>
+                <wp:effectExtent l="19050" t="19050" r="19050" b="38100"/>
+                <wp:wrapNone/>
+                <wp:docPr id="9" name="Flowchart: Decision 9"/>
+                <wp:cNvGraphicFramePr/>
+                <a:graphic xmlns:a="http://schemas.openxmlformats.org/drawingml/2006/main">
+                  <a:graphicData uri="http://schemas.microsoft.com/office/word/2010/wordprocessingShape">
+                    <wps:wsp>
+                      <wps:cNvSpPr/>
+                      <wps:spPr>
+                        <a:xfrm>
+                          <a:off x="0" y="0"/>
+                          <a:ext cx="1962150" cy="1295400"/>
+                        </a:xfrm>
+                        <a:prstGeom prst="flowChartDecision">
+                          <a:avLst/>
+                        </a:prstGeom>
+                      </wps:spPr>
+                      <wps:style>
+                        <a:lnRef idx="1">
+                          <a:schemeClr val="accent1"/>
+                        </a:lnRef>
+                        <a:fillRef idx="2">
+                          <a:schemeClr val="accent1"/>
+                        </a:fillRef>
+                        <a:effectRef idx="1">
+                          <a:schemeClr val="accent1"/>
+                        </a:effectRef>
+                        <a:fontRef idx="minor">
+                          <a:schemeClr val="dk1"/>
+                        </a:fontRef>
+                      </wps:style>
+                      <wps:txbx>
+                        <w:txbxContent>
+                          <w:p>
+                            <w:pPr>
+                              <w:jc w:val="center"/>
+                            </w:pPr>
+                            <w:r>
+                              <w:t>Broadcast offers to the Wi-Fi</w:t>
+                            </w:r>
+                          </w:p>
+                        </w:txbxContent>
+                      </wps:txbx>
+                      <wps:bodyPr rot="0" spcFirstLastPara="0" vertOverflow="overflow" horzOverflow="overflow" vert="horz" wrap="square" lIns="91440" tIns="45720" rIns="91440" bIns="45720" numCol="1" spcCol="0" rtlCol="0" fromWordArt="0" anchor="ctr" anchorCtr="0" forceAA="0" compatLnSpc="1">
+                        <a:prstTxWarp prst="textNoShape">
+                          <a:avLst/>
+                        </a:prstTxWarp>
+                        <a:noAutofit/>
+                      </wps:bodyPr>
+                    </wps:wsp>
+                  </a:graphicData>
+                </a:graphic>
+                <wp14:sizeRelH relativeFrom="margin">
+                  <wp14:pctWidth>0</wp14:pctWidth>
+                </wp14:sizeRelH>
+                <wp14:sizeRelV relativeFrom="margin">
+                  <wp14:pctHeight>0</wp14:pctHeight>
+                </wp14:sizeRelV>
+              </wp:anchor>
+            </w:drawing>
+          </mc:Choice>
+          <mc:Fallback>
+            <w:pict>
+              <v:shape w14:anchorId="28BC1806" id="Flowchart: Decision 9" o:spid="_x0000_s1029" type="#_x0000_t110" style="position:absolute;margin-left:0;margin-top:244.55pt;width:154.5pt;height:102pt;z-index:251662336;visibility:visible;mso-wrap-style:square;mso-width-percent:0;mso-height-percent:0;mso-wrap-distance-left:9pt;mso-wrap-distance-top:0;mso-wrap-distance-right:9pt;mso-wrap-distance-bottom:0;mso-position-horizontal:center;mso-position-horizontal-relative:margin;mso-position-vertical:absolute;mso-position-vertical-relative:text;mso-width-percent:0;mso-height-percent:0;mso-width-relative:margin;mso-height-relative:margin;v-text-anchor:middle" o:gfxdata="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" fillcolor="#91bce3 [2164]" strokecolor="#5b9bd5 [3204]" strokeweight=".5pt">
+                <v:fill color2="#7aaddd [2612]" rotate="t" colors="0 #b1cbe9;.5 #a3c1e5;1 #92b9e4" focus="100%" type="gradient">
+                  <o:fill v:ext="view" type="gradientUnscaled"/>
+                </v:fill>
+                <v:textbox>
+                  <w:txbxContent>
+                    <w:p>
+                      <w:pPr>
+                        <w:jc w:val="center"/>
+                      </w:pPr>
+                      <w:r>
+                        <w:t>Broadcast offers to the Wi-Fi</w:t>
+                      </w:r>
+                    </w:p>
+                  </w:txbxContent>
+                </v:textbox>
+                <w10:wrap anchorx="margin"/>
+              </v:shape>
+            </w:pict>
+          </mc:Fallback>
+        </mc:AlternateContent>
+      </w:r>
+      <w:r>
+        <w:rPr>
+          <w:b/>
+          <w:noProof/>
+          <w:lang w:eastAsia="en-IN"/>
+        </w:rPr>
+        <mc:AlternateContent>
+          <mc:Choice Requires="wps">
+            <w:drawing>
+              <wp:anchor distT="0" distB="0" distL="114300" distR="114300" simplePos="0" relativeHeight="251668480" behindDoc="0" locked="0" layoutInCell="1" allowOverlap="1" wp14:anchorId="39639B77" wp14:editId="3D4FFAFF">
+                <wp:simplePos x="0" y="0"/>
+                <wp:positionH relativeFrom="margin">
+                  <wp:align>center</wp:align>
+                </wp:positionH>
+                <wp:positionV relativeFrom="paragraph">
+                  <wp:posOffset>2439035</wp:posOffset>
+                </wp:positionV>
+                <wp:extent cx="0" cy="590550"/>
+                <wp:effectExtent l="76200" t="0" r="57150" b="57150"/>
+                <wp:wrapNone/>
+                <wp:docPr id="16" name="Straight Arrow Connector 16"/>
+                <wp:cNvGraphicFramePr/>
+                <a:graphic xmlns:a="http://schemas.openxmlformats.org/drawingml/2006/main">
+                  <a:graphicData uri="http://schemas.microsoft.com/office/word/2010/wordprocessingShape">
+                    <wps:wsp>
+                      <wps:cNvCnPr/>
+                      <wps:spPr>
+                        <a:xfrm>
+                          <a:off x="0" y="0"/>
+                          <a:ext cx="0" cy="590550"/>
+                        </a:xfrm>
+                        <a:prstGeom prst="straightConnector1">
+                          <a:avLst/>
+                        </a:prstGeom>
+                        <a:ln>
+                          <a:tailEnd type="triangle"/>
+                        </a:ln>
+                      </wps:spPr>
+                      <wps:style>
+                        <a:lnRef idx="1">
+                          <a:schemeClr val="accent1"/>
+                        </a:lnRef>
+                        <a:fillRef idx="0">
+                          <a:schemeClr val="accent1"/>
+                        </a:fillRef>
+                        <a:effectRef idx="0">
+                          <a:schemeClr val="accent1"/>
+                        </a:effectRef>
+                        <a:fontRef idx="minor">
+                          <a:schemeClr val="tx1"/>
+                        </a:fontRef>
+                      </wps:style>
+                      <wps:bodyPr/>
+                    </wps:wsp>
+                  </a:graphicData>
+                </a:graphic>
+                <wp14:sizeRelH relativeFrom="margin">
+                  <wp14:pctWidth>0</wp14:pctWidth>
+                </wp14:sizeRelH>
+                <wp14:sizeRelV relativeFrom="margin">
+                  <wp14:pctHeight>0</wp14:pctHeight>
+                </wp14:sizeRelV>
+              </wp:anchor>
+            </w:drawing>
+          </mc:Choice>
+          <mc:Fallback>
+            <w:pict>
+              <v:shape w14:anchorId="6F3085B4" id="Straight Arrow Connector 16" o:spid="_x0000_s1026" type="#_x0000_t32" style="position:absolute;margin-left:0;margin-top:192.05pt;width:0;height:46.5pt;z-index:251668480;visibility:visible;mso-wrap-style:square;mso-width-percent:0;mso-height-percent:0;mso-wrap-distance-left:9pt;mso-wrap-distance-top:0;mso-wrap-distance-right:9pt;mso-wrap-distance-bottom:0;mso-position-horizontal:center;mso-position-horizontal-relative:margin;mso-position-vertical:absolute;mso-position-vertical-relative:text;mso-width-percent:0;mso-height-percent:0;mso-width-relative:margin;mso-height-relative:margin" o:gfxdata="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" strokecolor="#5b9bd5 [3204]" strokeweight=".5pt">
+                <v:stroke endarrow="block" joinstyle="miter"/>
+                <w10:wrap anchorx="margin"/>
+              </v:shape>
+            </w:pict>
+          </mc:Fallback>
+        </mc:AlternateContent>
+      </w:r>
+      <w:r>
+        <w:rPr>
+          <w:b/>
+          <w:noProof/>
+          <w:lang w:eastAsia="en-IN"/>
+        </w:rPr>
+        <mc:AlternateContent>
+          <mc:Choice Requires="wps">
+            <w:drawing>
+              <wp:anchor distT="45720" distB="45720" distL="114300" distR="114300" simplePos="0" relativeHeight="251686912" behindDoc="0" locked="0" layoutInCell="1" allowOverlap="1" wp14:anchorId="405CEF83" wp14:editId="485D5D7D">
+                <wp:simplePos x="0" y="0"/>
+                <wp:positionH relativeFrom="column">
+                  <wp:posOffset>3933825</wp:posOffset>
+                </wp:positionH>
+                <wp:positionV relativeFrom="paragraph">
+                  <wp:posOffset>3258185</wp:posOffset>
+                </wp:positionV>
+                <wp:extent cx="916940" cy="281305"/>
+                <wp:effectExtent l="0" t="0" r="16510" b="23495"/>
+                <wp:wrapSquare wrapText="bothSides"/>
+                <wp:docPr id="38" name="Text Box 2"/>
+                <wp:cNvGraphicFramePr>
+                  <a:graphicFrameLocks xmlns:a="http://schemas.openxmlformats.org/drawingml/2006/main"/>
+                </wp:cNvGraphicFramePr>
+                <a:graphic xmlns:a="http://schemas.openxmlformats.org/drawingml/2006/main">
+                  <a:graphicData uri="http://schemas.microsoft.com/office/word/2010/wordprocessingShape">
+                    <wps:wsp>
+                      <wps:cNvSpPr txBox="1">
+                        <a:spLocks noChangeArrowheads="1"/>
+                      </wps:cNvSpPr>
+                      <wps:spPr bwMode="auto">
+                        <a:xfrm>
+                          <a:off x="0" y="0"/>
+                          <a:ext cx="916940" cy="281305"/>
+                        </a:xfrm>
+                        <a:prstGeom prst="rect">
+                          <a:avLst/>
+                        </a:prstGeom>
+                        <a:ln>
+                          <a:headEnd/>
+                          <a:tailEnd/>
+                        </a:ln>
+                      </wps:spPr>
+                      <wps:style>
+                        <a:lnRef idx="1">
+                          <a:schemeClr val="accent4"/>
+                        </a:lnRef>
+                        <a:fillRef idx="2">
+                          <a:schemeClr val="accent4"/>
+                        </a:fillRef>
+                        <a:effectRef idx="1">
+                          <a:schemeClr val="accent4"/>
+                        </a:effectRef>
+                        <a:fontRef idx="minor">
+                          <a:schemeClr val="dk1"/>
+                        </a:fontRef>
+                      </wps:style>
+                      <wps:txbx>
+                        <w:txbxContent>
+                          <w:p>
+                            <w:r>
+                              <w:t>NO</w:t>
+                            </w:r>
+                          </w:p>
+                        </w:txbxContent>
+                      </wps:txbx>
+                      <wps:bodyPr rot="0" vert="horz" wrap="square" lIns="91440" tIns="45720" rIns="91440" bIns="45720" anchor="t" anchorCtr="0">
+                        <a:noAutofit/>
+                      </wps:bodyPr>
+                    </wps:wsp>
+                  </a:graphicData>
+                </a:graphic>
+                <wp14:sizeRelH relativeFrom="margin">
+                  <wp14:pctWidth>0</wp14:pctWidth>
+                </wp14:sizeRelH>
+                <wp14:sizeRelV relativeFrom="margin">
+                  <wp14:pctHeight>0</wp14:pctHeight>
+                </wp14:sizeRelV>
+              </wp:anchor>
+            </w:drawing>
+          </mc:Choice>
+          <mc:Fallback>
+            <w:pict>
+              <v:shape w14:anchorId="405CEF83" id="_x0000_s1030" type="#_x0000_t202" style="position:absolute;margin-left:309.75pt;margin-top:256.55pt;width:72.2pt;height:22.15pt;z-index:251686912;visibility:visible;mso-wrap-style:square;mso-width-percent:0;mso-height-percent:0;mso-wrap-distance-left:9pt;mso-wrap-distance-top:3.6pt;mso-wrap-distance-right:9pt;mso-wrap-distance-bottom:3.6pt;mso-position-horizontal:absolute;mso-position-horizontal-relative:text;mso-position-vertical:absolute;mso-position-vertical-relative:text;mso-width-percent:0;mso-height-percent:0;mso-width-relative:margin;mso-height-relative:margin;v-text-anchor:top" o:gfxdata="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" fillcolor="#ffd555 [2167]" strokecolor="#ffc000 [3207]" strokeweight=".5pt">
+                <v:fill color2="#ffcc31 [2615]" rotate="t" colors="0 #ffdd9c;.5 #ffd78e;1 #ffd479" focus="100%" type="gradient">
+                  <o:fill v:ext="view" type="gradientUnscaled"/>
+                </v:fill>
+                <v:textbox>
+                  <w:txbxContent>
+                    <w:p>
+                      <w:r>
+                        <w:t>NO</w:t>
+                      </w:r>
+                    </w:p>
+                  </w:txbxContent>
+                </v:textbox>
+                <w10:wrap type="square"/>
+              </v:shape>
+            </w:pict>
+          </mc:Fallback>
+        </mc:AlternateContent>
+      </w:r>
+      <w:r>
+        <w:rPr>
+          <w:b/>
+          <w:noProof/>
+          <w:lang w:eastAsia="en-IN"/>
+        </w:rPr>
+        <mc:AlternateContent>
+          <mc:Choice Requires="wps">
+            <w:drawing>
+              <wp:anchor distT="45720" distB="45720" distL="114300" distR="114300" simplePos="0" relativeHeight="251684864" behindDoc="0" locked="0" layoutInCell="1" allowOverlap="1" wp14:anchorId="40D869A3" wp14:editId="49597B44">
+                <wp:simplePos x="0" y="0"/>
+                <wp:positionH relativeFrom="column">
+                  <wp:posOffset>3190875</wp:posOffset>
+                </wp:positionH>
+                <wp:positionV relativeFrom="paragraph">
+                  <wp:posOffset>4617720</wp:posOffset>
+                </wp:positionV>
+                <wp:extent cx="774065" cy="276225"/>
+                <wp:effectExtent l="0" t="0" r="26035" b="28575"/>
+                <wp:wrapSquare wrapText="bothSides"/>
+                <wp:docPr id="37" name="Text Box 2"/>
+                <wp:cNvGraphicFramePr>
+                  <a:graphicFrameLocks xmlns:a="http://schemas.openxmlformats.org/drawingml/2006/main"/>
+                </wp:cNvGraphicFramePr>
+                <a:graphic xmlns:a="http://schemas.openxmlformats.org/drawingml/2006/main">
+                  <a:graphicData uri="http://schemas.microsoft.com/office/word/2010/wordprocessingShape">
+                    <wps:wsp>
+                      <wps:cNvSpPr txBox="1">
+                        <a:spLocks noChangeArrowheads="1"/>
+                      </wps:cNvSpPr>
+                      <wps:spPr bwMode="auto">
+                        <a:xfrm>
+                          <a:off x="0" y="0"/>
+                          <a:ext cx="774065" cy="276225"/>
+                        </a:xfrm>
+                        <a:prstGeom prst="rect">
+                          <a:avLst/>
+                        </a:prstGeom>
+                        <a:gradFill rotWithShape="1">
+                          <a:gsLst>
+                            <a:gs pos="0">
+                              <a:srgbClr val="FFC000">
+                                <a:lumMod val="110000"/>
+                                <a:satMod val="105000"/>
+                                <a:tint val="67000"/>
+                              </a:srgbClr>
+                            </a:gs>
+                            <a:gs pos="50000">
+                              <a:srgbClr val="FFC000">
+                                <a:lumMod val="105000"/>
+                                <a:satMod val="103000"/>
+                                <a:tint val="73000"/>
+                              </a:srgbClr>
+                            </a:gs>
+                            <a:gs pos="100000">
+                              <a:srgbClr val="FFC000">
+                                <a:lumMod val="105000"/>
+                                <a:satMod val="109000"/>
+                                <a:tint val="81000"/>
+                              </a:srgbClr>
+                            </a:gs>
+                          </a:gsLst>
+                          <a:lin ang="5400000" scaled="0"/>
+                        </a:gradFill>
+                        <a:ln w="6350" cap="flat" cmpd="sng" algn="ctr">
+                          <a:solidFill>
+                            <a:srgbClr val="FFC000"/>
+                          </a:solidFill>
+                          <a:prstDash val="solid"/>
+                          <a:miter lim="800000"/>
+                          <a:headEnd/>
+                          <a:tailEnd/>
+                        </a:ln>
+                        <a:effectLst/>
+                      </wps:spPr>
+                      <wps:txbx>
+                        <w:txbxContent>
+                          <w:p>
+                            <w:r>
+                              <w:t>Yes</w:t>
+                            </w:r>
+                          </w:p>
+                        </w:txbxContent>
+                      </wps:txbx>
+                      <wps:bodyPr rot="0" vert="horz" wrap="square" lIns="91440" tIns="45720" rIns="91440" bIns="45720" anchor="t" anchorCtr="0">
+                        <a:noAutofit/>
+                      </wps:bodyPr>
+                    </wps:wsp>
+                  </a:graphicData>
+                </a:graphic>
+                <wp14:sizeRelH relativeFrom="margin">
+                  <wp14:pctWidth>0</wp14:pctWidth>
+                </wp14:sizeRelH>
+                <wp14:sizeRelV relativeFrom="margin">
+                  <wp14:pctHeight>0</wp14:pctHeight>
+                </wp14:sizeRelV>
+              </wp:anchor>
+            </w:drawing>
+          </mc:Choice>
+          <mc:Fallback>
+            <w:pict>
+              <v:shape w14:anchorId="40D869A3" id="_x0000_s1031" type="#_x0000_t202" style="position:absolute;margin-left:251.25pt;margin-top:363.6pt;width:60.95pt;height:21.75pt;z-index:251684864;visibility:visible;mso-wrap-style:square;mso-width-percent:0;mso-height-percent:0;mso-wrap-distance-left:9pt;mso-wrap-distance-top:3.6pt;mso-wrap-distance-right:9pt;mso-wrap-distance-bottom:3.6pt;mso-position-horizontal:absolute;mso-position-horizontal-relative:text;mso-position-vertical:absolute;mso-position-vertical-relative:text;mso-width-percent:0;mso-height-percent:0;mso-width-relative:margin;mso-height-relative:margin;v-text-anchor:top" o:gfxdata="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" fillcolor="#ffdd9c" strokecolor="#ffc000" strokeweight=".5pt">
+                <v:fill color2="#ffd479" rotate="t" colors="0 #ffdd9c;.5 #ffd78e;1 #ffd479" focus="100%" type="gradient">
+                  <o:fill v:ext="view" type="gradientUnscaled"/>
+                </v:fill>
+                <v:textbox>
+                  <w:txbxContent>
+                    <w:p>
+                      <w:r>
+                        <w:t>Yes</w:t>
+                      </w:r>
+                    </w:p>
+                  </w:txbxContent>
+                </v:textbox>
+                <w10:wrap type="square"/>
+              </v:shape>
+            </w:pict>
+          </mc:Fallback>
+        </mc:AlternateContent>
+      </w:r>
+      <w:r>
+        <w:rPr>
+          <w:b/>
+          <w:noProof/>
+          <w:lang w:eastAsia="en-IN"/>
+        </w:rPr>
+        <mc:AlternateContent>
+          <mc:Choice Requires="wps">
+            <w:drawing>
+              <wp:anchor distT="45720" distB="45720" distL="114300" distR="114300" simplePos="0" relativeHeight="251680768" behindDoc="0" locked="0" layoutInCell="1" allowOverlap="1" wp14:anchorId="08DAAC82" wp14:editId="4818B1AC">
+                <wp:simplePos x="0" y="0"/>
+                <wp:positionH relativeFrom="column">
+                  <wp:posOffset>3219450</wp:posOffset>
+                </wp:positionH>
+                <wp:positionV relativeFrom="paragraph">
+                  <wp:posOffset>838200</wp:posOffset>
+                </wp:positionV>
+                <wp:extent cx="774065" cy="276225"/>
+                <wp:effectExtent l="0" t="0" r="26035" b="28575"/>
+                <wp:wrapSquare wrapText="bothSides"/>
+                <wp:docPr id="217" name="Text Box 2"/>
+                <wp:cNvGraphicFramePr>
+                  <a:graphicFrameLocks xmlns:a="http://schemas.openxmlformats.org/drawingml/2006/main"/>
+                </wp:cNvGraphicFramePr>
+                <a:graphic xmlns:a="http://schemas.openxmlformats.org/drawingml/2006/main">
+                  <a:graphicData uri="http://schemas.microsoft.com/office/word/2010/wordprocessingShape">
+                    <wps:wsp>
+                      <wps:cNvSpPr txBox="1">
+                        <a:spLocks noChangeArrowheads="1"/>
+                      </wps:cNvSpPr>
+                      <wps:spPr bwMode="auto">
+                        <a:xfrm>
+                          <a:off x="0" y="0"/>
+                          <a:ext cx="774065" cy="276225"/>
+                        </a:xfrm>
+                        <a:prstGeom prst="rect">
+                          <a:avLst/>
+                        </a:prstGeom>
+                        <a:ln>
+                          <a:headEnd/>
+                          <a:tailEnd/>
+                        </a:ln>
+                      </wps:spPr>
+                      <wps:style>
+                        <a:lnRef idx="1">
+                          <a:schemeClr val="accent4"/>
+                        </a:lnRef>
+                        <a:fillRef idx="2">
+                          <a:schemeClr val="accent4"/>
+                        </a:fillRef>
+                        <a:effectRef idx="1">
+                          <a:schemeClr val="accent4"/>
+                        </a:effectRef>
+                        <a:fontRef idx="minor">
+                          <a:schemeClr val="dk1"/>
+                        </a:fontRef>
+                      </wps:style>
+                      <wps:txbx>
+                        <w:txbxContent>
+                          <w:p>
+                            <w:r>
+                              <w:t>Yes</w:t>
+                            </w:r>
+                          </w:p>
+                        </w:txbxContent>
+                      </wps:txbx>
+                      <wps:bodyPr rot="0" vert="horz" wrap="square" lIns="91440" tIns="45720" rIns="91440" bIns="45720" anchor="t" anchorCtr="0">
+                        <a:noAutofit/>
+                      </wps:bodyPr>
+                    </wps:wsp>
+                  </a:graphicData>
+                </a:graphic>
+                <wp14:sizeRelH relativeFrom="margin">
+                  <wp14:pctWidth>0</wp14:pctWidth>
+                </wp14:sizeRelH>
+                <wp14:sizeRelV relativeFrom="margin">
+                  <wp14:pctHeight>0</wp14:pctHeight>
+                </wp14:sizeRelV>
+              </wp:anchor>
+            </w:drawing>
+          </mc:Choice>
+          <mc:Fallback>
+            <w:pict>
+              <v:shape w14:anchorId="08DAAC82" id="_x0000_s1032" type="#_x0000_t202" style="position:absolute;margin-left:253.5pt;margin-top:66pt;width:60.95pt;height:21.75pt;z-index:251680768;visibility:visible;mso-wrap-style:square;mso-width-percent:0;mso-height-percent:0;mso-wrap-distance-left:9pt;mso-wrap-distance-top:3.6pt;mso-wrap-distance-right:9pt;mso-wrap-distance-bottom:3.6pt;mso-position-horizontal:absolute;mso-position-horizontal-relative:text;mso-position-vertical:absolute;mso-position-vertical-relative:text;mso-width-percent:0;mso-height-percent:0;mso-width-relative:margin;mso-height-relative:margin;v-text-anchor:top" o:gfxdata="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" fillcolor="#ffd555 [2167]" strokecolor="#ffc000 [3207]" strokeweight=".5pt">
+                <v:fill color2="#ffcc31 [2615]" rotate="t" colors="0 #ffdd9c;.5 #ffd78e;1 #ffd479" focus="100%" type="gradient">
+                  <o:fill v:ext="view" type="gradientUnscaled"/>
+                </v:fill>
+                <v:textbox>
+                  <w:txbxContent>
+                    <w:p>
+                      <w:r>
+                        <w:t>Yes</w:t>
+                      </w:r>
+                    </w:p>
+                  </w:txbxContent>
+                </v:textbox>
+                <w10:wrap type="square"/>
+              </v:shape>
+            </w:pict>
+          </mc:Fallback>
+        </mc:AlternateContent>
+      </w:r>
+      <w:r>
+        <w:rPr>
+          <w:b/>
+          <w:noProof/>
+          <w:lang w:eastAsia="en-IN"/>
+        </w:rPr>
+        <mc:AlternateContent>
+          <mc:Choice Requires="wps">
+            <w:drawing>
+              <wp:anchor distT="0" distB="0" distL="114300" distR="114300" simplePos="0" relativeHeight="251674624" behindDoc="0" locked="0" layoutInCell="1" allowOverlap="1" wp14:anchorId="7664E108" wp14:editId="1719F009">
+                <wp:simplePos x="0" y="0"/>
+                <wp:positionH relativeFrom="column">
+                  <wp:posOffset>3629025</wp:posOffset>
+                </wp:positionH>
+                <wp:positionV relativeFrom="paragraph">
+                  <wp:posOffset>466725</wp:posOffset>
+                </wp:positionV>
+                <wp:extent cx="1485900" cy="9525"/>
+                <wp:effectExtent l="38100" t="76200" r="0" b="85725"/>
+                <wp:wrapNone/>
+                <wp:docPr id="26" name="Straight Arrow Connector 26"/>
+                <wp:cNvGraphicFramePr/>
+                <a:graphic xmlns:a="http://schemas.openxmlformats.org/drawingml/2006/main">
+                  <a:graphicData uri="http://schemas.microsoft.com/office/word/2010/wordprocessingShape">
+                    <wps:wsp>
+                      <wps:cNvCnPr/>
+                      <wps:spPr>
+                        <a:xfrm flipH="1" flipV="1">
+                          <a:off x="0" y="0"/>
+                          <a:ext cx="1485900" cy="9525"/>
+                        </a:xfrm>
+                        <a:prstGeom prst="straightConnector1">
+                          <a:avLst/>
+                        </a:prstGeom>
+                        <a:ln>
+                          <a:tailEnd type="triangle"/>
+                        </a:ln>
+                      </wps:spPr>
+                      <wps:style>
+                        <a:lnRef idx="1">
+                          <a:schemeClr val="accent1"/>
+                        </a:lnRef>
+                        <a:fillRef idx="0">
+                          <a:schemeClr val="accent1"/>
+                        </a:fillRef>
+                        <a:effectRef idx="0">
+                          <a:schemeClr val="accent1"/>
+                        </a:effectRef>
+                        <a:fontRef idx="minor">
+                          <a:schemeClr val="tx1"/>
+                        </a:fontRef>
+                      </wps:style>
+                      <wps:bodyPr/>
+                    </wps:wsp>
+                  </a:graphicData>
+                </a:graphic>
+                <wp14:sizeRelH relativeFrom="margin">
+                  <wp14:pctWidth>0</wp14:pctWidth>
+                </wp14:sizeRelH>
+                <wp14:sizeRelV relativeFrom="margin">
+                  <wp14:pctHeight>0</wp14:pctHeight>
+                </wp14:sizeRelV>
+              </wp:anchor>
+            </w:drawing>
+          </mc:Choice>
+          <mc:Fallback>
+            <w:pict>
+              <v:shape w14:anchorId="01A53AB2" id="Straight Arrow Connector 26" o:spid="_x0000_s1026" type="#_x0000_t32" style="position:absolute;margin-left:285.75pt;margin-top:36.75pt;width:117pt;height:.75pt;flip:x y;z-index:251674624;visibility:visible;mso-wrap-style:square;mso-width-percent:0;mso-height-percent:0;mso-wrap-distance-left:9pt;mso-wrap-distance-top:0;mso-wrap-distance-right:9pt;mso-wrap-distance-bottom:0;mso-position-horizontal:absolute;mso-position-horizontal-relative:text;mso-position-vertical:absolute;mso-position-vertical-relative:text;mso-width-percent:0;mso-height-percent:0;mso-width-relative:margin;mso-height-relative:margin" o:gfxdata="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" strokecolor="#5b9bd5 [3204]" strokeweight=".5pt">
+                <v:stroke endarrow="block" joinstyle="miter"/>
+              </v:shape>
+            </w:pict>
+          </mc:Fallback>
+        </mc:AlternateContent>
+      </w:r>
+      <w:r>
+        <w:rPr>
+          <w:b/>
+          <w:noProof/>
+          <w:lang w:eastAsia="en-IN"/>
+        </w:rPr>
+        <mc:AlternateContent>
+          <mc:Choice Requires="wps">
+            <w:drawing>
+              <wp:anchor distT="0" distB="0" distL="114300" distR="114300" simplePos="0" relativeHeight="251676672" behindDoc="0" locked="0" layoutInCell="1" allowOverlap="1" wp14:anchorId="591A541F" wp14:editId="621A14B5">
+                <wp:simplePos x="0" y="0"/>
+                <wp:positionH relativeFrom="column">
+                  <wp:posOffset>762000</wp:posOffset>
+                </wp:positionH>
+                <wp:positionV relativeFrom="paragraph">
+                  <wp:posOffset>457835</wp:posOffset>
+                </wp:positionV>
+                <wp:extent cx="0" cy="3276600"/>
+                <wp:effectExtent l="0" t="0" r="19050" b="19050"/>
+                <wp:wrapNone/>
+                <wp:docPr id="32" name="Straight Connector 32"/>
+                <wp:cNvGraphicFramePr/>
+                <a:graphic xmlns:a="http://schemas.openxmlformats.org/drawingml/2006/main">
+                  <a:graphicData uri="http://schemas.microsoft.com/office/word/2010/wordprocessingShape">
+                    <wps:wsp>
+                      <wps:cNvCnPr/>
+                      <wps:spPr>
+                        <a:xfrm flipV="1">
+                          <a:off x="0" y="0"/>
+                          <a:ext cx="0" cy="3276600"/>
+                        </a:xfrm>
+                        <a:prstGeom prst="line">
+                          <a:avLst/>
+                        </a:prstGeom>
+                      </wps:spPr>
+                      <wps:style>
+                        <a:lnRef idx="1">
+                          <a:schemeClr val="accent1"/>
+                        </a:lnRef>
+                        <a:fillRef idx="0">
+                          <a:schemeClr val="accent1"/>
+                        </a:fillRef>
+                        <a:effectRef idx="0">
+                          <a:schemeClr val="accent1"/>
+                        </a:effectRef>
+                        <a:fontRef idx="minor">
+                          <a:schemeClr val="tx1"/>
+                        </a:fontRef>
+                      </wps:style>
+                      <wps:bodyPr/>
+                    </wps:wsp>
+                  </a:graphicData>
+                </a:graphic>
+                <wp14:sizeRelV relativeFrom="margin">
+                  <wp14:pctHeight>0</wp14:pctHeight>
+                </wp14:sizeRelV>
+              </wp:anchor>
+            </w:drawing>
+          </mc:Choice>
+          <mc:Fallback>
+            <w:pict>
+              <v:line w14:anchorId="0FE8F214" id="Straight Connector 32" o:spid="_x0000_s1026" style="position:absolute;flip:y;z-index:251676672;visibility:visible;mso-wrap-style:square;mso-height-percent:0;mso-wrap-distance-left:9pt;mso-wrap-distance-top:0;mso-wrap-distance-right:9pt;mso-wrap-distance-bottom:0;mso-position-horizontal:absolute;mso-position-horizontal-relative:text;mso-position-vertical:absolute;mso-position-vertical-relative:text;mso-height-percent:0;mso-height-relative:margin" from="60pt,36.05pt" to="60pt,294.05pt" o:gfxdata="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" strokecolor="#5b9bd5 [3204]" strokeweight=".5pt">
+                <v:stroke joinstyle="miter"/>
+              </v:line>
+            </w:pict>
+          </mc:Fallback>
+        </mc:AlternateContent>
+      </w:r>
+      <w:r>
+        <w:rPr>
+          <w:b/>
+          <w:noProof/>
+          <w:lang w:eastAsia="en-IN"/>
+        </w:rPr>
+        <mc:AlternateContent>
+          <mc:Choice Requires="wps">
+            <w:drawing>
+              <wp:anchor distT="0" distB="0" distL="114300" distR="114300" simplePos="0" relativeHeight="251677696" behindDoc="0" locked="0" layoutInCell="1" allowOverlap="1" wp14:anchorId="1D994FBA" wp14:editId="1D946299">
+                <wp:simplePos x="0" y="0"/>
+                <wp:positionH relativeFrom="column">
+                  <wp:posOffset>751840</wp:posOffset>
+                </wp:positionH>
+                <wp:positionV relativeFrom="paragraph">
+                  <wp:posOffset>457835</wp:posOffset>
+                </wp:positionV>
+                <wp:extent cx="1381125" cy="0"/>
+                <wp:effectExtent l="0" t="76200" r="9525" b="95250"/>
+                <wp:wrapNone/>
+                <wp:docPr id="33" name="Straight Arrow Connector 33"/>
+                <wp:cNvGraphicFramePr/>
+                <a:graphic xmlns:a="http://schemas.openxmlformats.org/drawingml/2006/main">
+                  <a:graphicData uri="http://schemas.microsoft.com/office/word/2010/wordprocessingShape">
+                    <wps:wsp>
+                      <wps:cNvCnPr/>
+                      <wps:spPr>
+                        <a:xfrm>
+                          <a:off x="0" y="0"/>
+                          <a:ext cx="1381125" cy="0"/>
+                        </a:xfrm>
+                        <a:prstGeom prst="straightConnector1">
+                          <a:avLst/>
+                        </a:prstGeom>
+                        <a:ln>
+                          <a:tailEnd type="triangle"/>
+                        </a:ln>
+                      </wps:spPr>
+                      <wps:style>
+                        <a:lnRef idx="1">
+                          <a:schemeClr val="accent1"/>
+                        </a:lnRef>
+                        <a:fillRef idx="0">
+                          <a:schemeClr val="accent1"/>
+                        </a:fillRef>
+                        <a:effectRef idx="0">
+                          <a:schemeClr val="accent1"/>
+                        </a:effectRef>
+                        <a:fontRef idx="minor">
+                          <a:schemeClr val="tx1"/>
+                        </a:fontRef>
+                      </wps:style>
+                      <wps:bodyPr/>
+                    </wps:wsp>
+                  </a:graphicData>
+                </a:graphic>
+              </wp:anchor>
+            </w:drawing>
+          </mc:Choice>
+          <mc:Fallback>
+            <w:pict>
+              <v:shape w14:anchorId="443DAF79" id="Straight Arrow Connector 33" o:spid="_x0000_s1026" type="#_x0000_t32" style="position:absolute;margin-left:59.2pt;margin-top:36.05pt;width:108.75pt;height:0;z-index:251677696;visibility:visible;mso-wrap-style:square;mso-wrap-distance-left:9pt;mso-wrap-distance-top:0;mso-wrap-distance-right:9pt;mso-wrap-distance-bottom:0;mso-position-horizontal:absolute;mso-position-horizontal-relative:text;mso-position-vertical:absolute;mso-position-vertical-relative:text" o:gfxdata="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" strokecolor="#5b9bd5 [3204]" strokeweight=".5pt">
+                <v:stroke endarrow="block" joinstyle="miter"/>
+              </v:shape>
+            </w:pict>
+          </mc:Fallback>
+        </mc:AlternateContent>
+      </w:r>
+      <w:r>
+        <w:rPr>
+          <w:b/>
+          <w:noProof/>
+          <w:lang w:eastAsia="en-IN"/>
+        </w:rPr>
+        <mc:AlternateContent>
+          <mc:Choice Requires="wps">
+            <w:drawing>
+              <wp:anchor distT="0" distB="0" distL="114300" distR="114300" simplePos="0" relativeHeight="251673600" behindDoc="0" locked="0" layoutInCell="1" allowOverlap="1" wp14:anchorId="60973AC2" wp14:editId="24B600A4">
+                <wp:simplePos x="0" y="0"/>
+                <wp:positionH relativeFrom="column">
+                  <wp:posOffset>5114925</wp:posOffset>
+                </wp:positionH>
+                <wp:positionV relativeFrom="paragraph">
+                  <wp:posOffset>448310</wp:posOffset>
+                </wp:positionV>
+                <wp:extent cx="0" cy="3324225"/>
+                <wp:effectExtent l="0" t="0" r="19050" b="9525"/>
+                <wp:wrapNone/>
+                <wp:docPr id="25" name="Straight Connector 25"/>
+                <wp:cNvGraphicFramePr/>
+                <a:graphic xmlns:a="http://schemas.openxmlformats.org/drawingml/2006/main">
+                  <a:graphicData uri="http://schemas.microsoft.com/office/word/2010/wordprocessingShape">
+                    <wps:wsp>
+                      <wps:cNvCnPr/>
+                      <wps:spPr>
+                        <a:xfrm flipV="1">
+                          <a:off x="0" y="0"/>
+                          <a:ext cx="0" cy="3324225"/>
+                        </a:xfrm>
+                        <a:prstGeom prst="line">
+                          <a:avLst/>
+                        </a:prstGeom>
+                      </wps:spPr>
+                      <wps:style>
+                        <a:lnRef idx="1">
+                          <a:schemeClr val="accent1"/>
+                        </a:lnRef>
+                        <a:fillRef idx="0">
+                          <a:schemeClr val="accent1"/>
+                        </a:fillRef>
+                        <a:effectRef idx="0">
+                          <a:schemeClr val="accent1"/>
+                        </a:effectRef>
+                        <a:fontRef idx="minor">
+                          <a:schemeClr val="tx1"/>
+                        </a:fontRef>
+                      </wps:style>
+                      <wps:bodyPr/>
+                    </wps:wsp>
+                  </a:graphicData>
+                </a:graphic>
+                <wp14:sizeRelV relativeFrom="margin">
+                  <wp14:pctHeight>0</wp14:pctHeight>
+                </wp14:sizeRelV>
+              </wp:anchor>
+            </w:drawing>
+          </mc:Choice>
+          <mc:Fallback>
+            <w:pict>
+              <v:line w14:anchorId="30B196FF" id="Straight Connector 25" o:spid="_x0000_s1026" style="position:absolute;flip:y;z-index:251673600;visibility:visible;mso-wrap-style:square;mso-height-percent:0;mso-wrap-distance-left:9pt;mso-wrap-distance-top:0;mso-wrap-distance-right:9pt;mso-wrap-distance-bottom:0;mso-position-horizontal:absolute;mso-position-horizontal-relative:text;mso-position-vertical:absolute;mso-position-vertical-relative:text;mso-height-percent:0;mso-height-relative:margin" from="402.75pt,35.3pt" to="402.75pt,297.05pt" o:gfxdata="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" strokecolor="#5b9bd5 [3204]" strokeweight=".5pt">
+                <v:stroke joinstyle="miter"/>
+              </v:line>
+            </w:pict>
+          </mc:Fallback>
+        </mc:AlternateContent>
+      </w:r>
+      <w:r>
+        <w:rPr>
+          <w:b/>
+          <w:noProof/>
+          <w:lang w:eastAsia="en-IN"/>
+        </w:rPr>
+        <mc:AlternateContent>
+          <mc:Choice Requires="wps">
+            <w:drawing>
+              <wp:anchor distT="0" distB="0" distL="114300" distR="114300" simplePos="0" relativeHeight="251675648" behindDoc="0" locked="0" layoutInCell="1" allowOverlap="1" wp14:anchorId="75435716" wp14:editId="3370DA15">
+                <wp:simplePos x="0" y="0"/>
+                <wp:positionH relativeFrom="column">
+                  <wp:posOffset>714375</wp:posOffset>
+                </wp:positionH>
+                <wp:positionV relativeFrom="paragraph">
+                  <wp:posOffset>3743960</wp:posOffset>
+                </wp:positionV>
+                <wp:extent cx="1190625" cy="0"/>
+                <wp:effectExtent l="38100" t="76200" r="0" b="95250"/>
+                <wp:wrapNone/>
+                <wp:docPr id="31" name="Straight Arrow Connector 31"/>
+                <wp:cNvGraphicFramePr/>
+                <a:graphic xmlns:a="http://schemas.openxmlformats.org/drawingml/2006/main">
+                  <a:graphicData uri="http://schemas.microsoft.com/office/word/2010/wordprocessingShape">
+                    <wps:wsp>
+                      <wps:cNvCnPr/>
+                      <wps:spPr>
+                        <a:xfrm flipH="1">
+                          <a:off x="0" y="0"/>
+                          <a:ext cx="1190625" cy="0"/>
+                        </a:xfrm>
+                        <a:prstGeom prst="straightConnector1">
+                          <a:avLst/>
+                        </a:prstGeom>
+                        <a:ln>
+                          <a:tailEnd type="triangle"/>
+                        </a:ln>
+                      </wps:spPr>
+                      <wps:style>
+                        <a:lnRef idx="1">
+                          <a:schemeClr val="accent1"/>
+                        </a:lnRef>
+                        <a:fillRef idx="0">
+                          <a:schemeClr val="accent1"/>
+                        </a:fillRef>
+                        <a:effectRef idx="0">
+                          <a:schemeClr val="accent1"/>
+                        </a:effectRef>
+                        <a:fontRef idx="minor">
+                          <a:schemeClr val="tx1"/>
+                        </a:fontRef>
+                      </wps:style>
+                      <wps:bodyPr/>
+                    </wps:wsp>
+                  </a:graphicData>
+                </a:graphic>
+              </wp:anchor>
+            </w:drawing>
+          </mc:Choice>
+          <mc:Fallback>
+            <w:pict>
+              <v:shape w14:anchorId="3D2EB621" id="Straight Arrow Connector 31" o:spid="_x0000_s1026" type="#_x0000_t32" style="position:absolute;margin-left:56.25pt;margin-top:294.8pt;width:93.75pt;height:0;flip:x;z-index:251675648;visibility:visible;mso-wrap-style:square;mso-wrap-distance-left:9pt;mso-wrap-distance-top:0;mso-wrap-distance-right:9pt;mso-wrap-distance-bottom:0;mso-position-horizontal:absolute;mso-position-horizontal-relative:text;mso-position-vertical:absolute;mso-position-vertical-relative:text" o:gfxdata="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" strokecolor="#5b9bd5 [3204]" strokeweight=".5pt">
+                <v:stroke endarrow="block" joinstyle="miter"/>
+              </v:shape>
+            </w:pict>
+          </mc:Fallback>
+        </mc:AlternateContent>
+      </w:r>
+      <w:r>
+        <w:rPr>
+          <w:b/>
+          <w:noProof/>
+          <w:lang w:eastAsia="en-IN"/>
+        </w:rPr>
+        <mc:AlternateContent>
+          <mc:Choice Requires="wps">
+            <w:drawing>
+              <wp:anchor distT="0" distB="0" distL="114300" distR="114300" simplePos="0" relativeHeight="251671552" behindDoc="0" locked="0" layoutInCell="1" allowOverlap="1" wp14:anchorId="63373CA2" wp14:editId="591E0830">
+                <wp:simplePos x="0" y="0"/>
+                <wp:positionH relativeFrom="margin">
+                  <wp:align>center</wp:align>
+                </wp:positionH>
+                <wp:positionV relativeFrom="paragraph">
+                  <wp:posOffset>7258685</wp:posOffset>
+                </wp:positionV>
+                <wp:extent cx="0" cy="609600"/>
+                <wp:effectExtent l="76200" t="0" r="57150" b="57150"/>
+                <wp:wrapNone/>
+                <wp:docPr id="19" name="Straight Arrow Connector 19"/>
+                <wp:cNvGraphicFramePr/>
+                <a:graphic xmlns:a="http://schemas.openxmlformats.org/drawingml/2006/main">
+                  <a:graphicData uri="http://schemas.microsoft.com/office/word/2010/wordprocessingShape">
+                    <wps:wsp>
+                      <wps:cNvCnPr/>
+                      <wps:spPr>
+                        <a:xfrm>
+                          <a:off x="0" y="0"/>
+                          <a:ext cx="0" cy="609600"/>
+                        </a:xfrm>
+                        <a:prstGeom prst="straightConnector1">
+                          <a:avLst/>
+                        </a:prstGeom>
+                        <a:ln>
+                          <a:tailEnd type="triangle"/>
+                        </a:ln>
+                      </wps:spPr>
+                      <wps:style>
+                        <a:lnRef idx="1">
+                          <a:schemeClr val="accent1"/>
+                        </a:lnRef>
+                        <a:fillRef idx="0">
+                          <a:schemeClr val="accent1"/>
+                        </a:fillRef>
+                        <a:effectRef idx="0">
+                          <a:schemeClr val="accent1"/>
+                        </a:effectRef>
+                        <a:fontRef idx="minor">
+                          <a:schemeClr val="tx1"/>
+                        </a:fontRef>
+                      </wps:style>
+                      <wps:bodyPr/>
+                    </wps:wsp>
+                  </a:graphicData>
+                </a:graphic>
+              </wp:anchor>
+            </w:drawing>
+          </mc:Choice>
+          <mc:Fallback>
+            <w:pict>
+              <v:shape w14:anchorId="0D3208D3" id="Straight Arrow Connector 19" o:spid="_x0000_s1026" type="#_x0000_t32" style="position:absolute;margin-left:0;margin-top:571.55pt;width:0;height:48pt;z-index:251671552;visibility:visible;mso-wrap-style:square;mso-wrap-distance-left:9pt;mso-wrap-distance-top:0;mso-wrap-distance-right:9pt;mso-wrap-distance-bottom:0;mso-position-horizontal:center;mso-position-horizontal-relative:margin;mso-position-vertical:absolute;mso-position-vertical-relative:text" o:gfxdata="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" strokecolor="#5b9bd5 [3204]" strokeweight=".5pt">
+                <v:stroke endarrow="block" joinstyle="miter"/>
+                <w10:wrap anchorx="margin"/>
+              </v:shape>
+            </w:pict>
+          </mc:Fallback>
+        </mc:AlternateContent>
+      </w:r>
+      <w:r>
+        <w:rPr>
+          <w:b/>
+          <w:noProof/>
+          <w:lang w:eastAsia="en-IN"/>
+        </w:rPr>
+        <mc:AlternateContent>
+          <mc:Choice Requires="wps">
+            <w:drawing>
+              <wp:anchor distT="0" distB="0" distL="114300" distR="114300" simplePos="0" relativeHeight="251664384" behindDoc="0" locked="0" layoutInCell="1" allowOverlap="1" wp14:anchorId="702D0482" wp14:editId="0A12DEB9">
+                <wp:simplePos x="0" y="0"/>
+                <wp:positionH relativeFrom="column">
+                  <wp:posOffset>1895475</wp:posOffset>
+                </wp:positionH>
+                <wp:positionV relativeFrom="paragraph">
+                  <wp:posOffset>6858635</wp:posOffset>
+                </wp:positionV>
+                <wp:extent cx="2000250" cy="409575"/>
+                <wp:effectExtent l="0" t="0" r="19050" b="28575"/>
+                <wp:wrapNone/>
+                <wp:docPr id="11" name="Flowchart: Process 11"/>
+                <wp:cNvGraphicFramePr/>
+                <a:graphic xmlns:a="http://schemas.openxmlformats.org/drawingml/2006/main">
+                  <a:graphicData uri="http://schemas.microsoft.com/office/word/2010/wordprocessingShape">
+                    <wps:wsp>
+                      <wps:cNvSpPr/>
+                      <wps:spPr>
+                        <a:xfrm>
+                          <a:off x="0" y="0"/>
+                          <a:ext cx="2000250" cy="409575"/>
+                        </a:xfrm>
+                        <a:prstGeom prst="flowChartProcess">
+                          <a:avLst/>
+                        </a:prstGeom>
+                      </wps:spPr>
+                      <wps:style>
+                        <a:lnRef idx="1">
+                          <a:schemeClr val="accent1"/>
+                        </a:lnRef>
+                        <a:fillRef idx="2">
+                          <a:schemeClr val="accent1"/>
+                        </a:fillRef>
+                        <a:effectRef idx="1">
+                          <a:schemeClr val="accent1"/>
+                        </a:effectRef>
+                        <a:fontRef idx="minor">
+                          <a:schemeClr val="dk1"/>
+                        </a:fontRef>
+                      </wps:style>
+                      <wps:txbx>
+                        <w:txbxContent>
+                          <w:p>
+                            <w:pPr>
+                              <w:jc w:val="center"/>
+                            </w:pPr>
+                            <w:r>
+                              <w:t>Generate a notification in the mobile phone</w:t>
+                            </w:r>
+                          </w:p>
+                        </w:txbxContent>
+                      </wps:txbx>
+                      <wps:bodyPr rot="0" spcFirstLastPara="0" vertOverflow="overflow" horzOverflow="overflow" vert="horz" wrap="square" lIns="91440" tIns="45720" rIns="91440" bIns="45720" numCol="1" spcCol="0" rtlCol="0" fromWordArt="0" anchor="ctr" anchorCtr="0" forceAA="0" compatLnSpc="1">
+                        <a:prstTxWarp prst="textNoShape">
+                          <a:avLst/>
+                        </a:prstTxWarp>
+                        <a:noAutofit/>
+                      </wps:bodyPr>
+                    </wps:wsp>
+                  </a:graphicData>
+                </a:graphic>
+              </wp:anchor>
+            </w:drawing>
+          </mc:Choice>
+          <mc:Fallback>
+            <w:pict>
+              <v:shapetype w14:anchorId="702D0482" id="_x0000_t109" coordsize="21600,21600" o:spt="109" path="m,l,21600r21600,l21600,xe">
+                <v:stroke joinstyle="miter"/>
+                <v:path gradientshapeok="t" o:connecttype="rect"/>
+              </v:shapetype>
+              <v:shape id="Flowchart: Process 11" o:spid="_x0000_s1033" type="#_x0000_t109" style="position:absolute;margin-left:149.25pt;margin-top:540.05pt;width:157.5pt;height:32.25pt;z-index:251664384;visibility:visible;mso-wrap-style:square;mso-wrap-distance-left:9pt;mso-wrap-distance-top:0;mso-wrap-distance-right:9pt;mso-wrap-distance-bottom:0;mso-position-horizontal:absolute;mso-position-horizontal-relative:text;mso-position-vertical:absolute;mso-position-vertical-relative:text;v-text-anchor:middle" o:gfxdata="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" fillcolor="#91bce3 [2164]" strokecolor="#5b9bd5 [3204]" strokeweight=".5pt">
+                <v:fill color2="#7aaddd [2612]" rotate="t" colors="0 #b1cbe9;.5 #a3c1e5;1 #92b9e4" focus="100%" type="gradient">
+                  <o:fill v:ext="view" type="gradientUnscaled"/>
+                </v:fill>
+                <v:textbox>
+                  <w:txbxContent>
+                    <w:p>
+                      <w:pPr>
+                        <w:jc w:val="center"/>
+                      </w:pPr>
+                      <w:r>
+                        <w:t>Generate a notification in the mobile phone</w:t>
+                      </w:r>
+                    </w:p>
+                  </w:txbxContent>
+                </v:textbox>
+              </v:shape>
+            </w:pict>
+          </mc:Fallback>
+        </mc:AlternateContent>
+      </w:r>
+      <w:r>
+        <w:rPr>
+          <w:b/>
+          <w:noProof/>
+          <w:lang w:eastAsia="en-IN"/>
+        </w:rPr>
+        <mc:AlternateContent>
+          <mc:Choice Requires="wps">
+            <w:drawing>
+              <wp:anchor distT="0" distB="0" distL="114300" distR="114300" simplePos="0" relativeHeight="251670528" behindDoc="0" locked="0" layoutInCell="1" allowOverlap="1" wp14:anchorId="10F71D7A" wp14:editId="7332829F">
+                <wp:simplePos x="0" y="0"/>
+                <wp:positionH relativeFrom="margin">
+                  <wp:align>center</wp:align>
+                </wp:positionH>
+                <wp:positionV relativeFrom="paragraph">
+                  <wp:posOffset>6172835</wp:posOffset>
+                </wp:positionV>
+                <wp:extent cx="0" cy="657225"/>
+                <wp:effectExtent l="76200" t="0" r="76200" b="47625"/>
+                <wp:wrapNone/>
+                <wp:docPr id="18" name="Straight Arrow Connector 18"/>
+                <wp:cNvGraphicFramePr/>
+                <a:graphic xmlns:a="http://schemas.openxmlformats.org/drawingml/2006/main">
+                  <a:graphicData uri="http://schemas.microsoft.com/office/word/2010/wordprocessingShape">
+                    <wps:wsp>
+                      <wps:cNvCnPr/>
+                      <wps:spPr>
+                        <a:xfrm>
+                          <a:off x="0" y="0"/>
+                          <a:ext cx="0" cy="657225"/>
+                        </a:xfrm>
+                        <a:prstGeom prst="straightConnector1">
+                          <a:avLst/>
+                        </a:prstGeom>
+                        <a:ln>
+                          <a:tailEnd type="triangle"/>
+                        </a:ln>
+                      </wps:spPr>
+                      <wps:style>
+                        <a:lnRef idx="1">
+                          <a:schemeClr val="accent1"/>
+                        </a:lnRef>
+                        <a:fillRef idx="0">
+                          <a:schemeClr val="accent1"/>
+                        </a:fillRef>
+                        <a:effectRef idx="0">
+                          <a:schemeClr val="accent1"/>
+                        </a:effectRef>
+                        <a:fontRef idx="minor">
+                          <a:schemeClr val="tx1"/>
+                        </a:fontRef>
+                      </wps:style>
+                      <wps:bodyPr/>
+                    </wps:wsp>
+                  </a:graphicData>
+                </a:graphic>
+              </wp:anchor>
+            </w:drawing>
+          </mc:Choice>
+          <mc:Fallback>
+            <w:pict>
+              <v:shape w14:anchorId="1A9EC707" id="Straight Arrow Connector 18" o:spid="_x0000_s1026" type="#_x0000_t32" style="position:absolute;margin-left:0;margin-top:486.05pt;width:0;height:51.75pt;z-index:251670528;visibility:visible;mso-wrap-style:square;mso-wrap-distance-left:9pt;mso-wrap-distance-top:0;mso-wrap-distance-right:9pt;mso-wrap-distance-bottom:0;mso-position-horizontal:center;mso-position-horizontal-relative:margin;mso-position-vertical:absolute;mso-position-vertical-relative:text" o:gfxdata="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" strokecolor="#5b9bd5 [3204]" strokeweight=".5pt">
+                <v:stroke endarrow="block" joinstyle="miter"/>
+                <w10:wrap anchorx="margin"/>
+              </v:shape>
+            </w:pict>
+          </mc:Fallback>
+        </mc:AlternateContent>
+      </w:r>
+      <w:r>
+        <w:rPr>
+          <w:b/>
+          <w:noProof/>
+          <w:lang w:eastAsia="en-IN"/>
+        </w:rPr>
+        <mc:AlternateContent>
+          <mc:Choice Requires="wps">
+            <w:drawing>
+              <wp:anchor distT="0" distB="0" distL="114300" distR="114300" simplePos="0" relativeHeight="251663360" behindDoc="0" locked="0" layoutInCell="1" allowOverlap="1" wp14:anchorId="73C9FB87" wp14:editId="26C36E4B">
+                <wp:simplePos x="0" y="0"/>
+                <wp:positionH relativeFrom="column">
+                  <wp:posOffset>1781175</wp:posOffset>
+                </wp:positionH>
+                <wp:positionV relativeFrom="paragraph">
+                  <wp:posOffset>5391785</wp:posOffset>
+                </wp:positionV>
+                <wp:extent cx="2228850" cy="762000"/>
+                <wp:effectExtent l="0" t="0" r="19050" b="19050"/>
+                <wp:wrapNone/>
+                <wp:docPr id="10" name="Flowchart: Process 10"/>
+                <wp:cNvGraphicFramePr/>
+                <a:graphic xmlns:a="http://schemas.openxmlformats.org/drawingml/2006/main">
+                  <a:graphicData uri="http://schemas.microsoft.com/office/word/2010/wordprocessingShape">
+                    <wps:wsp>
+                      <wps:cNvSpPr/>
+                      <wps:spPr>
+                        <a:xfrm>
+                          <a:off x="0" y="0"/>
+                          <a:ext cx="2228850" cy="762000"/>
+                        </a:xfrm>
+                        <a:prstGeom prst="flowChartProcess">
+                          <a:avLst/>
+                        </a:prstGeom>
+                      </wps:spPr>
+                      <wps:style>
+                        <a:lnRef idx="1">
+                          <a:schemeClr val="accent1"/>
+                        </a:lnRef>
+                        <a:fillRef idx="2">
+                          <a:schemeClr val="accent1"/>
+                        </a:fillRef>
+                        <a:effectRef idx="1">
+                          <a:schemeClr val="accent1"/>
+                        </a:effectRef>
+                        <a:fontRef idx="minor">
+                          <a:schemeClr val="dk1"/>
+                        </a:fontRef>
+                      </wps:style>
+                      <wps:txbx>
+                        <w:txbxContent>
+                          <w:p>
+                            <w:pPr>
+                              <w:jc w:val="center"/>
+                            </w:pPr>
+                            <w:r>
+                              <w:t>Customers pull data from the</w:t>
+                            </w:r>
+                          </w:p>
+                          <w:p>
+                            <w:pPr>
+                              <w:jc w:val="center"/>
+                            </w:pPr>
+                            <w:r>
+                              <w:t>Raspberry Pi database</w:t>
+                            </w:r>
+                          </w:p>
+                          <w:p/>
+                        </w:txbxContent>
+                      </wps:txbx>
+                      <wps:bodyPr rot="0" spcFirstLastPara="0" vertOverflow="overflow" horzOverflow="overflow" vert="horz" wrap="square" lIns="91440" tIns="45720" rIns="91440" bIns="45720" numCol="1" spcCol="0" rtlCol="0" fromWordArt="0" anchor="ctr" anchorCtr="0" forceAA="0" compatLnSpc="1">
+                        <a:prstTxWarp prst="textNoShape">
+                          <a:avLst/>
+                        </a:prstTxWarp>
+                        <a:noAutofit/>
+                      </wps:bodyPr>
+                    </wps:wsp>
+                  </a:graphicData>
+                </a:graphic>
+              </wp:anchor>
+            </w:drawing>
+          </mc:Choice>
+          <mc:Fallback>
+            <w:pict>
+              <v:shape w14:anchorId="73C9FB87" id="Flowchart: Process 10" o:spid="_x0000_s1034" type="#_x0000_t109" style="position:absolute;margin-left:140.25pt;margin-top:424.55pt;width:175.5pt;height:60pt;z-index:251663360;visibility:visible;mso-wrap-style:square;mso-wrap-distance-left:9pt;mso-wrap-distance-top:0;mso-wrap-distance-right:9pt;mso-wrap-distance-bottom:0;mso-position-horizontal:absolute;mso-position-horizontal-relative:text;mso-position-vertical:absolute;mso-position-vertical-relative:text;v-text-anchor:middle" o:gfxdata="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" fillcolor="#91bce3 [2164]" strokecolor="#5b9bd5 [3204]" strokeweight=".5pt">
+                <v:fill color2="#7aaddd [2612]" rotate="t" colors="0 #b1cbe9;.5 #a3c1e5;1 #92b9e4" focus="100%" type="gradient">
+                  <o:fill v:ext="view" type="gradientUnscaled"/>
+                </v:fill>
+                <v:textbox>
+                  <w:txbxContent>
+                    <w:p>
+                      <w:pPr>
+                        <w:jc w:val="center"/>
+                      </w:pPr>
+                      <w:r>
+                        <w:t>Customers pull data from the</w:t>
+                      </w:r>
+                    </w:p>
+                    <w:p>
+                      <w:pPr>
+                        <w:jc w:val="center"/>
+                      </w:pPr>
+                      <w:r>
+                        <w:t>Raspberry Pi database</w:t>
+                      </w:r>
+                    </w:p>
+                    <w:p/>
+                  </w:txbxContent>
+                </v:textbox>
+              </v:shape>
+            </w:pict>
+          </mc:Fallback>
+        </mc:AlternateContent>
+      </w:r>
+      <w:r>
+        <w:rPr>
+          <w:b/>
+          <w:noProof/>
+          <w:lang w:eastAsia="en-IN"/>
+        </w:rPr>
+        <mc:AlternateContent>
+          <mc:Choice Requires="wps">
+            <w:drawing>
+              <wp:anchor distT="0" distB="0" distL="114300" distR="114300" simplePos="0" relativeHeight="251669504" behindDoc="0" locked="0" layoutInCell="1" allowOverlap="1" wp14:anchorId="326AFDA7" wp14:editId="4D91B14E">
+                <wp:simplePos x="0" y="0"/>
+                <wp:positionH relativeFrom="margin">
+                  <wp:align>center</wp:align>
+                </wp:positionH>
+                <wp:positionV relativeFrom="paragraph">
+                  <wp:posOffset>4410710</wp:posOffset>
+                </wp:positionV>
+                <wp:extent cx="0" cy="952500"/>
+                <wp:effectExtent l="76200" t="0" r="76200" b="57150"/>
+                <wp:wrapNone/>
+                <wp:docPr id="17" name="Straight Arrow Connector 17"/>
+                <wp:cNvGraphicFramePr/>
+                <a:graphic xmlns:a="http://schemas.openxmlformats.org/drawingml/2006/main">
+                  <a:graphicData uri="http://schemas.microsoft.com/office/word/2010/wordprocessingShape">
+                    <wps:wsp>
+                      <wps:cNvCnPr/>
+                      <wps:spPr>
+                        <a:xfrm>
+                          <a:off x="0" y="0"/>
+                          <a:ext cx="0" cy="952500"/>
+                        </a:xfrm>
+                        <a:prstGeom prst="straightConnector1">
+                          <a:avLst/>
+                        </a:prstGeom>
+                        <a:ln>
+                          <a:tailEnd type="triangle"/>
+                        </a:ln>
+                      </wps:spPr>
+                      <wps:style>
+                        <a:lnRef idx="1">
+                          <a:schemeClr val="accent1"/>
+                        </a:lnRef>
+                        <a:fillRef idx="0">
+                          <a:schemeClr val="accent1"/>
+                        </a:fillRef>
+                        <a:effectRef idx="0">
+                          <a:schemeClr val="accent1"/>
+                        </a:effectRef>
+                        <a:fontRef idx="minor">
+                          <a:schemeClr val="tx1"/>
+                        </a:fontRef>
+                      </wps:style>
+                      <wps:bodyPr/>
+                    </wps:wsp>
+                  </a:graphicData>
+                </a:graphic>
+              </wp:anchor>
+            </w:drawing>
+          </mc:Choice>
+          <mc:Fallback>
+            <w:pict>
+              <v:shape w14:anchorId="467D2420" id="Straight Arrow Connector 17" o:spid="_x0000_s1026" type="#_x0000_t32" style="position:absolute;margin-left:0;margin-top:347.3pt;width:0;height:75pt;z-index:251669504;visibility:visible;mso-wrap-style:square;mso-wrap-distance-left:9pt;mso-wrap-distance-top:0;mso-wrap-distance-right:9pt;mso-wrap-distance-bottom:0;mso-position-horizontal:center;mso-position-horizontal-relative:margin;mso-position-vertical:absolute;mso-position-vertical-relative:text" o:gfxdata="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" strokecolor="#5b9bd5 [3204]" strokeweight=".5pt">
+                <v:stroke endarrow="block" joinstyle="miter"/>
+                <w10:wrap anchorx="margin"/>
+              </v:shape>
+            </w:pict>
+          </mc:Fallback>
+        </mc:AlternateContent>
+      </w:r>
+      <w:r>
+        <w:rPr>
+          <w:b/>
+          <w:noProof/>
+          <w:lang w:eastAsia="en-IN"/>
+        </w:rPr>
+        <mc:AlternateContent>
+          <mc:Choice Requires="wps">
+            <w:drawing>
+              <wp:anchor distT="0" distB="0" distL="114300" distR="114300" simplePos="0" relativeHeight="251661312" behindDoc="0" locked="0" layoutInCell="1" allowOverlap="1" wp14:anchorId="63393AC7" wp14:editId="2590C2DB">
+                <wp:simplePos x="0" y="0"/>
+                <wp:positionH relativeFrom="column">
+                  <wp:posOffset>1866900</wp:posOffset>
+                </wp:positionH>
+                <wp:positionV relativeFrom="paragraph">
+                  <wp:posOffset>1581785</wp:posOffset>
+                </wp:positionV>
+                <wp:extent cx="2152650" cy="838200"/>
+                <wp:effectExtent l="0" t="0" r="19050" b="19050"/>
+                <wp:wrapNone/>
+                <wp:docPr id="8" name="Flowchart: Process 8"/>
+                <wp:cNvGraphicFramePr/>
+                <a:graphic xmlns:a="http://schemas.openxmlformats.org/drawingml/2006/main">
+                  <a:graphicData uri="http://schemas.microsoft.com/office/word/2010/wordprocessingShape">
+                    <wps:wsp>
+                      <wps:cNvSpPr/>
+                      <wps:spPr>
+                        <a:xfrm>
+                          <a:off x="0" y="0"/>
+                          <a:ext cx="2152650" cy="838200"/>
+                        </a:xfrm>
+                        <a:prstGeom prst="flowChartProcess">
+                          <a:avLst/>
+                        </a:prstGeom>
+                      </wps:spPr>
+                      <wps:style>
+                        <a:lnRef idx="1">
+                          <a:schemeClr val="accent1"/>
+                        </a:lnRef>
+                        <a:fillRef idx="2">
+                          <a:schemeClr val="accent1"/>
+                        </a:fillRef>
+                        <a:effectRef idx="1">
+                          <a:schemeClr val="accent1"/>
+                        </a:effectRef>
+                        <a:fontRef idx="minor">
+                          <a:schemeClr val="dk1"/>
+                        </a:fontRef>
+                      </wps:style>
+                      <wps:txbx>
+                        <w:txbxContent>
+                          <w:p>
+                            <w:r>
+                              <w:t xml:space="preserve">Push offers into the database </w:t>
+                            </w:r>
+                          </w:p>
+                        </w:txbxContent>
+                      </wps:txbx>
+                      <wps:bodyPr rot="0" spcFirstLastPara="0" vertOverflow="overflow" horzOverflow="overflow" vert="horz" wrap="square" lIns="91440" tIns="45720" rIns="91440" bIns="45720" numCol="1" spcCol="0" rtlCol="0" fromWordArt="0" anchor="ctr" anchorCtr="0" forceAA="0" compatLnSpc="1">
+                        <a:prstTxWarp prst="textNoShape">
+                          <a:avLst/>
+                        </a:prstTxWarp>
+                        <a:noAutofit/>
+                      </wps:bodyPr>
+                    </wps:wsp>
+                  </a:graphicData>
+                </a:graphic>
+              </wp:anchor>
+            </w:drawing>
+          </mc:Choice>
+          <mc:Fallback>
+            <w:pict>
+              <v:shape w14:anchorId="63393AC7" id="Flowchart: Process 8" o:spid="_x0000_s1035" type="#_x0000_t109" style="position:absolute;margin-left:147pt;margin-top:124.55pt;width:169.5pt;height:66pt;z-index:251661312;visibility:visible;mso-wrap-style:square;mso-wrap-distance-left:9pt;mso-wrap-distance-top:0;mso-wrap-distance-right:9pt;mso-wrap-distance-bottom:0;mso-position-horizontal:absolute;mso-position-horizontal-relative:text;mso-position-vertical:absolute;mso-position-vertical-relative:text;v-text-anchor:middle" o:gfxdata="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" fillcolor="#91bce3 [2164]" strokecolor="#5b9bd5 [3204]" strokeweight=".5pt">
+                <v:fill color2="#7aaddd [2612]" rotate="t" colors="0 #b1cbe9;.5 #a3c1e5;1 #92b9e4" focus="100%" type="gradient">
+                  <o:fill v:ext="view" type="gradientUnscaled"/>
+                </v:fill>
+                <v:textbox>
+                  <w:txbxContent>
+                    <w:p>
+                      <w:r>
+                        <w:t xml:space="preserve">Push offers into the database </w:t>
+                      </w:r>
+                    </w:p>
+                  </w:txbxContent>
+                </v:textbox>
+              </v:shape>
+            </w:pict>
+          </mc:Fallback>
+        </mc:AlternateContent>
+      </w:r>
+      <w:r>
+        <w:rPr>
+          <w:b/>
+          <w:noProof/>
+          <w:lang w:eastAsia="en-IN"/>
+        </w:rPr>
+        <mc:AlternateContent>
+          <mc:Choice Requires="wps">
+            <w:drawing>
+              <wp:anchor distT="0" distB="0" distL="114300" distR="114300" simplePos="0" relativeHeight="251667456" behindDoc="0" locked="0" layoutInCell="1" allowOverlap="1" wp14:anchorId="3D9007E0" wp14:editId="598AFEAE">
+                <wp:simplePos x="0" y="0"/>
+                <wp:positionH relativeFrom="column">
+                  <wp:posOffset>2895600</wp:posOffset>
+                </wp:positionH>
+                <wp:positionV relativeFrom="paragraph">
+                  <wp:posOffset>981710</wp:posOffset>
+                </wp:positionV>
+                <wp:extent cx="0" cy="571500"/>
+                <wp:effectExtent l="76200" t="0" r="57150" b="57150"/>
+                <wp:wrapNone/>
+                <wp:docPr id="15" name="Straight Arrow Connector 15"/>
+                <wp:cNvGraphicFramePr/>
+                <a:graphic xmlns:a="http://schemas.openxmlformats.org/drawingml/2006/main">
+                  <a:graphicData uri="http://schemas.microsoft.com/office/word/2010/wordprocessingShape">
+                    <wps:wsp>
+                      <wps:cNvCnPr/>
+                      <wps:spPr>
+                        <a:xfrm>
+                          <a:off x="0" y="0"/>
+                          <a:ext cx="0" cy="571500"/>
+                        </a:xfrm>
+                        <a:prstGeom prst="straightConnector1">
+                          <a:avLst/>
+                        </a:prstGeom>
+                        <a:ln>
+                          <a:tailEnd type="triangle"/>
+                        </a:ln>
+                      </wps:spPr>
+                      <wps:style>
+                        <a:lnRef idx="1">
+                          <a:schemeClr val="accent1"/>
+                        </a:lnRef>
+                        <a:fillRef idx="0">
+                          <a:schemeClr val="accent1"/>
+                        </a:fillRef>
+                        <a:effectRef idx="0">
+                          <a:schemeClr val="accent1"/>
+                        </a:effectRef>
+                        <a:fontRef idx="minor">
+                          <a:schemeClr val="tx1"/>
+                        </a:fontRef>
+                      </wps:style>
+                      <wps:bodyPr/>
+                    </wps:wsp>
+                  </a:graphicData>
+                </a:graphic>
+              </wp:anchor>
+            </w:drawing>
+          </mc:Choice>
+          <mc:Fallback>
+            <w:pict>
+              <v:shape w14:anchorId="6F80351D" id="Straight Arrow Connector 15" o:spid="_x0000_s1026" type="#_x0000_t32" style="position:absolute;margin-left:228pt;margin-top:77.3pt;width:0;height:45pt;z-index:251667456;visibility:visible;mso-wrap-style:square;mso-wrap-distance-left:9pt;mso-wrap-distance-top:0;mso-wrap-distance-right:9pt;mso-wrap-distance-bottom:0;mso-position-horizontal:absolute;mso-position-horizontal-relative:text;mso-position-vertical:absolute;mso-position-vertical-relative:text" o:gfxdata="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" strokecolor="#5b9bd5 [3204]" strokeweight=".5pt">
+                <v:stroke endarrow="block" joinstyle="miter"/>
+              </v:shape>
+            </w:pict>
+          </mc:Fallback>
+        </mc:AlternateContent>
+      </w:r>
+      <w:r>
+        <w:rPr>
+          <w:b/>
+          <w:noProof/>
+          <w:lang w:eastAsia="en-IN"/>
+        </w:rPr>
+        <mc:AlternateContent>
+          <mc:Choice Requires="wps">
+            <w:drawing>
+              <wp:anchor distT="0" distB="0" distL="114300" distR="114300" simplePos="0" relativeHeight="251665408" behindDoc="0" locked="0" layoutInCell="1" allowOverlap="1" wp14:anchorId="44593F0A" wp14:editId="2ED436B4">
+                <wp:simplePos x="0" y="0"/>
+                <wp:positionH relativeFrom="margin">
+                  <wp:align>center</wp:align>
+                </wp:positionH>
+                <wp:positionV relativeFrom="paragraph">
+                  <wp:posOffset>7830185</wp:posOffset>
+                </wp:positionV>
+                <wp:extent cx="1590675" cy="409575"/>
+                <wp:effectExtent l="0" t="0" r="28575" b="28575"/>
+                <wp:wrapNone/>
+                <wp:docPr id="12" name="Flowchart: Terminator 12"/>
+                <wp:cNvGraphicFramePr/>
+                <a:graphic xmlns:a="http://schemas.openxmlformats.org/drawingml/2006/main">
+                  <a:graphicData uri="http://schemas.microsoft.com/office/word/2010/wordprocessingShape">
+                    <wps:wsp>
+                      <wps:cNvSpPr/>
+                      <wps:spPr>
+                        <a:xfrm>
+                          <a:off x="0" y="0"/>
+                          <a:ext cx="1590675" cy="409575"/>
+                        </a:xfrm>
+                        <a:prstGeom prst="flowChartTerminator">
+                          <a:avLst/>
+                        </a:prstGeom>
+                      </wps:spPr>
+                      <wps:style>
+                        <a:lnRef idx="1">
+                          <a:schemeClr val="accent1"/>
+                        </a:lnRef>
+                        <a:fillRef idx="2">
+                          <a:schemeClr val="accent1"/>
+                        </a:fillRef>
+                        <a:effectRef idx="1">
+                          <a:schemeClr val="accent1"/>
+                        </a:effectRef>
+                        <a:fontRef idx="minor">
+                          <a:schemeClr val="dk1"/>
+                        </a:fontRef>
+                      </wps:style>
+                      <wps:txbx>
+                        <w:txbxContent>
+                          <w:p>
+                            <w:pPr>
+                              <w:jc w:val="center"/>
+                            </w:pPr>
+                            <w:r>
+                              <w:t>Finished</w:t>
+                            </w:r>
+                          </w:p>
+                        </w:txbxContent>
+                      </wps:txbx>
+                      <wps:bodyPr rot="0" spcFirstLastPara="0" vertOverflow="overflow" horzOverflow="overflow" vert="horz" wrap="square" lIns="91440" tIns="45720" rIns="91440" bIns="45720" numCol="1" spcCol="0" rtlCol="0" fromWordArt="0" anchor="ctr" anchorCtr="0" forceAA="0" compatLnSpc="1">
+                        <a:prstTxWarp prst="textNoShape">
+                          <a:avLst/>
+                        </a:prstTxWarp>
+                        <a:noAutofit/>
+                      </wps:bodyPr>
+                    </wps:wsp>
+                  </a:graphicData>
+                </a:graphic>
+              </wp:anchor>
+            </w:drawing>
+          </mc:Choice>
+          <mc:Fallback>
+            <w:pict>
+              <v:shape w14:anchorId="44593F0A" id="Flowchart: Terminator 12" o:spid="_x0000_s1036" type="#_x0000_t116" style="position:absolute;margin-left:0;margin-top:616.55pt;width:125.25pt;height:32.25pt;z-index:251665408;visibility:visible;mso-wrap-style:square;mso-wrap-distance-left:9pt;mso-wrap-distance-top:0;mso-wrap-distance-right:9pt;mso-wrap-distance-bottom:0;mso-position-horizontal:center;mso-position-horizontal-relative:margin;mso-position-vertical:absolute;mso-position-vertical-relative:text;v-text-anchor:middle" o:gfxdata="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" fillcolor="#91bce3 [2164]" strokecolor="#5b9bd5 [3204]" strokeweight=".5pt">
+                <v:fill color2="#7aaddd [2612]" rotate="t" colors="0 #b1cbe9;.5 #a3c1e5;1 #92b9e4" focus="100%" type="gradient">
+                  <o:fill v:ext="view" type="gradientUnscaled"/>
+                </v:fill>
+                <v:textbox>
+                  <w:txbxContent>
+                    <w:p>
+                      <w:pPr>
+                        <w:jc w:val="center"/>
+                      </w:pPr>
+                      <w:r>
+                        <w:t>Finished</w:t>
+                      </w:r>
+                    </w:p>
+                  </w:txbxContent>
+                </v:textbox>
+                <w10:wrap anchorx="margin"/>
+              </v:shape>
+            </w:pict>
+          </mc:Fallback>
+        </mc:AlternateContent>
+      </w:r>
     </w:p>
     <w:sectPr>
       <w:pgSz w:w="11906" w:h="16838"/>

</xml_diff>